<commit_message>
Fixed a bug that caused Coda script IF blocks to execute their ELSE clause needlessly Switched to a stack based implementation of bytecode/eval agent storage in CodaScriptMUPExpressionParser Minor changes
</commit_message>
<xml_diff>
--- a/[Misc]/[Documentation]/Coda Manual.docx
+++ b/[Misc]/[Documentation]/Coda Manual.docx
@@ -18,19 +18,7 @@
         <w:t>Coda</w:t>
       </w:r>
       <w:r>
-        <w:t xml:space="preserve">, simply put, is a powerful scripting language all Bethesda Game Studios Editor Extender plugins implement. It’s primarily used to automate operations inside an editor environment. Tedious and monotonous tasks like renaming objects, renumbering </w:t>
-      </w:r>
-      <w:r>
-        <w:t>form IDs</w:t>
-      </w:r>
-      <w:r>
-        <w:t>, b</w:t>
-      </w:r>
-      <w:r>
-        <w:t xml:space="preserve">atch editing object attributes, </w:t>
-      </w:r>
-      <w:r>
-        <w:t>etc</w:t>
+        <w:t>, simply put, is a powerful scripting language all Bethesda Game Studios Editor Extender plugins implement. It’s primarily used to automate operations inside an editor environment. Tedious and monotonous tasks like renaming objects, renumbering form IDs, batch editing object attributes, etc</w:t>
       </w:r>
       <w:r>
         <w:t>.</w:t>
@@ -92,10 +80,7 @@
         </w:numPr>
       </w:pPr>
       <w:r>
-        <w:t>S</w:t>
-      </w:r>
-      <w:r>
-        <w:t>upports control structures.</w:t>
+        <w:t>Supports control structures.</w:t>
       </w:r>
     </w:p>
     <w:p>
@@ -158,10 +143,7 @@
         <w:t xml:space="preserve">Coda </w:t>
       </w:r>
       <w:r>
-        <w:t>draws its inspiration from the scripting language Oblivion uses, Legacy. Its syntax derives directly from that</w:t>
-      </w:r>
-      <w:r>
-        <w:t xml:space="preserve"> of (OBSE) extended Legacy, in order to keep the learning curve shallow while allowing extensibility. There are, however, a few striking differences between the two.</w:t>
+        <w:t>draws its inspiration from the scripting language Oblivion uses, Legacy. Its syntax derives directly from that of (OBSE) extended Legacy, in order to keep the learning curve shallow while allowing extensibility. There are, however, a few striking differences between the two.</w:t>
       </w:r>
     </w:p>
     <w:p>
@@ -182,10 +164,7 @@
         <w:t xml:space="preserve">Coda </w:t>
       </w:r>
       <w:r>
-        <w:t>combine</w:t>
-      </w:r>
-      <w:r>
-        <w:t>s them all into a single variant for ease of use.</w:t>
+        <w:t>combines them all into a single variant for ease of use.</w:t>
       </w:r>
     </w:p>
     <w:p>
@@ -227,10 +206,7 @@
         </w:numPr>
       </w:pPr>
       <w:r>
-        <w:t>Script command calling syntax is similar to those of programming languages such as C</w:t>
-      </w:r>
-      <w:r>
-        <w:t>++, Java, etc. – Arguments are placed inside parentheses and delineated with commas.</w:t>
+        <w:t>Script command calling syntax is similar to those of programming languages such as C++, Java, etc. – Arguments are placed inside parentheses and delineated with commas.</w:t>
       </w:r>
     </w:p>
     <w:p>
@@ -325,10 +301,7 @@
       </w:r>
       <w:proofErr w:type="spellEnd"/>
       <w:r>
-        <w:t xml:space="preserve"> = “This is a sample Coda sc</w:t>
-      </w:r>
-      <w:r>
-        <w:t>ript!”</w:t>
+        <w:t xml:space="preserve"> = “This is a sample Coda script!”</w:t>
       </w:r>
     </w:p>
     <w:p>
@@ -370,6 +343,11 @@
       </w:r>
       <w:r>
         <w:tab/>
+      </w:r>
+      <w:r>
+        <w:tab/>
+      </w:r>
+      <w:r>
         <w:t>aArg2</w:t>
       </w:r>
     </w:p>
@@ -729,13 +707,7 @@
       </w:r>
       <w:proofErr w:type="gramEnd"/>
       <w:r>
-        <w:t>aArg</w:t>
-      </w:r>
-      <w:r>
-        <w:t>1</w:t>
-      </w:r>
-      <w:r>
-        <w:t xml:space="preserve"> * 353.555)</w:t>
+        <w:t>aArg1 * 353.555)</w:t>
       </w:r>
     </w:p>
     <w:p>
@@ -798,10 +770,7 @@
       <w:proofErr w:type="spellEnd"/>
       <w:proofErr w:type="gramEnd"/>
       <w:r>
-        <w:t xml:space="preserve"> = </w:t>
-      </w:r>
-      <w:r>
-        <w:t xml:space="preserve">CALL(“UserFunction23”, </w:t>
+        <w:t xml:space="preserve"> = CALL(“UserFunction23”, </w:t>
       </w:r>
       <w:proofErr w:type="spellStart"/>
       <w:r>
@@ -978,10 +947,7 @@
       </w:pPr>
       <w:r>
         <w:tab/>
-        <w:t>FOREACH aArg2 &lt;</w:t>
-      </w:r>
-      <w:r>
-        <w:t xml:space="preserve">- </w:t>
+        <w:t xml:space="preserve">FOREACH aArg2 &lt;- </w:t>
       </w:r>
       <w:proofErr w:type="spellStart"/>
       <w:r>
@@ -1064,10 +1030,7 @@
         <w:t xml:space="preserve">Coda </w:t>
       </w:r>
       <w:r>
-        <w:t>will be able to scale to m</w:t>
-      </w:r>
-      <w:r>
-        <w:t>ost, if not all, of your needs.</w:t>
+        <w:t>will be able to scale to most, if not all, of your needs.</w:t>
       </w:r>
     </w:p>
     <w:p>
@@ -1155,19 +1118,7 @@
         <w:t>Coda</w:t>
       </w:r>
       <w:r>
-        <w:t xml:space="preserve"> scripts need to begin with a script name declaration. The name of the script</w:t>
-      </w:r>
-      <w:r>
-        <w:t xml:space="preserve"> must the same as the </w:t>
-      </w:r>
-      <w:r>
-        <w:t>file name</w:t>
-      </w:r>
-      <w:r>
-        <w:t xml:space="preserve"> it’s saved under. The polling interval is the duration in seconds between successive executions of the script when it’s running in ‘Background’ mode. It may be omitted, in which case it will be executed every time the script</w:t>
-      </w:r>
-      <w:r>
-        <w:t xml:space="preserve"> backgrounder updates.</w:t>
+        <w:t xml:space="preserve"> scripts need to begin with a script name declaration. The name of the script must the same as the file name it’s saved under. The polling interval is the duration in seconds between successive executions of the script when it’s running in ‘Background’ mode. It may be omitted, in which case it will be executed every time the script backgrounder updates.</w:t>
       </w:r>
     </w:p>
     <w:p>
@@ -1231,34 +1182,7 @@
         <w:br/>
       </w:r>
       <w:r>
-        <w:t>Variables</w:t>
-      </w:r>
-      <w:r>
-        <w:t xml:space="preserve"> are to be declared </w:t>
-      </w:r>
-      <w:r>
-        <w:t>immediately following</w:t>
-      </w:r>
-      <w:r>
-        <w:t xml:space="preserve"> the script name </w:t>
-      </w:r>
-      <w:r>
-        <w:t>declaration.</w:t>
-      </w:r>
-      <w:r>
-        <w:t xml:space="preserve"> There are no limits placed on the number of variables that can be declared in</w:t>
-      </w:r>
-      <w:r>
-        <w:t xml:space="preserve">side a script. All declarations have local scope i.e., they can be accessed only by their parent script. However, all scripts can access the global variable pool (more on that later). Declarations are allowed to have either numeric or string </w:t>
-      </w:r>
-      <w:r>
-        <w:t>initialization</w:t>
-      </w:r>
-      <w:r>
-        <w:t>s</w:t>
-      </w:r>
-      <w:r>
-        <w:t>.</w:t>
+        <w:t>Variables are to be declared immediately following the script name declaration. There are no limits placed on the number of variables that can be declared inside a script. All declarations have local scope i.e., they can be accessed only by their parent script. However, all scripts can access the global variable pool (more on that later). Declarations are allowed to have either numeric or string initializations.</w:t>
       </w:r>
     </w:p>
     <w:p>
@@ -1364,18 +1288,12 @@
       </w:r>
       <w:proofErr w:type="spellEnd"/>
       <w:r>
-        <w:t xml:space="preserve"> variable, whi</w:t>
-      </w:r>
-      <w:r>
-        <w:t>ch will be initialized with the respective argument before the script’s execution. Scripts are allowed to have up to 10 parameters. Note that parameters can only be passed to a script through the CALL command.</w:t>
-      </w:r>
-    </w:p>
-    <w:p>
-      <w:r>
-        <w:t xml:space="preserve">Scripts are case-insensitive. Comments can be </w:t>
-      </w:r>
-      <w:r>
-        <w:t>added after a semicolon delimiter.</w:t>
+        <w:t xml:space="preserve"> variable, which will be initialized with the respective argument before the script’s execution. Scripts are allowed to have up to 10 parameters. Note that parameters can only be passed to a script through the CALL command.</w:t>
+      </w:r>
+    </w:p>
+    <w:p>
+      <w:r>
+        <w:t>Scripts are case-insensitive. Comments can be added after a semicolon delimiter.</w:t>
       </w:r>
     </w:p>
     <w:p>
@@ -1464,31 +1382,7 @@
     </w:p>
     <w:p>
       <w:r>
-        <w:t>Integers are 32-bit values</w:t>
-      </w:r>
-      <w:r>
-        <w:t>. Float</w:t>
-      </w:r>
-      <w:r>
-        <w:t xml:space="preserve"> and string types are similar to those used in various programming languages. Reference is a special type used to store forms</w:t>
-      </w:r>
-      <w:r>
-        <w:t xml:space="preserve"> or </w:t>
-      </w:r>
-      <w:r>
-        <w:t xml:space="preserve">records (any object that can be created in the editor). All editor objects have a unique </w:t>
-      </w:r>
-      <w:r>
-        <w:t xml:space="preserve">form </w:t>
-      </w:r>
-      <w:r>
-        <w:t>ID</w:t>
-      </w:r>
-      <w:r>
-        <w:t>, which is what the reference data type tracks. Arrays are collections of data elements stored together, each identified by an integer called an index. Their elements can be of any supported data type, including other arrays. Array indices are zero-based</w:t>
-      </w:r>
-      <w:r>
-        <w:t xml:space="preserve"> i.e., they range from 0 to n-1 where n is the size of the array. Array variables are passed by </w:t>
+        <w:t xml:space="preserve">Integers are 32-bit values. Float and string types are similar to those used in various programming languages. Reference is a special type used to store forms or records (any object that can be created in the editor). All editor objects have a unique form ID, which is what the reference data type tracks. Arrays are collections of data elements stored together, each identified by an integer called an index. Their elements can be of any supported data type, including other arrays. Array indices are zero-based i.e., they range from 0 to n-1 where n is the size of the array. Array variables are passed by </w:t>
       </w:r>
       <w:hyperlink r:id="rId7">
         <w:r>
@@ -1513,16 +1407,7 @@
         <w:t xml:space="preserve">Coda </w:t>
       </w:r>
       <w:r>
-        <w:t>are polymorphic – They can contain data of any of the supported types. However, they can only store one type at a time. For instance, they cannot contain an integral value and a string at the same time. The data type of a variable’s value can be determined</w:t>
-      </w:r>
-      <w:r>
-        <w:t xml:space="preserve"> at </w:t>
-      </w:r>
-      <w:r>
-        <w:t>run-time</w:t>
-      </w:r>
-      <w:r>
-        <w:t xml:space="preserve"> by the </w:t>
+        <w:t xml:space="preserve">are polymorphic – They can contain data of any of the supported types. However, they can only store one type at a time. For instance, they cannot contain an integral value and a string at the same time. The data type of a variable’s value can be determined at run-time by the </w:t>
       </w:r>
       <w:r>
         <w:rPr>
@@ -1575,10 +1460,7 @@
         </w:numPr>
       </w:pPr>
       <w:r>
-        <w:t>TYPEINFO_STRIN</w:t>
-      </w:r>
-      <w:r>
-        <w:t xml:space="preserve">G </w:t>
+        <w:t xml:space="preserve">TYPEINFO_STRING </w:t>
       </w:r>
       <w:r>
         <w:tab/>
@@ -1673,10 +1555,7 @@
       </w:r>
       <w:proofErr w:type="spellStart"/>
       <w:r>
-        <w:t>SomeVa</w:t>
-      </w:r>
-      <w:r>
-        <w:t>riable</w:t>
+        <w:t>SomeVariable</w:t>
       </w:r>
       <w:proofErr w:type="spellEnd"/>
       <w:proofErr w:type="gramEnd"/>
@@ -1712,22 +1591,7 @@
     <w:p/>
     <w:p>
       <w:r>
-        <w:t>Script commands (and certain operators) often expect parameters of a particular type. Due to their polymorphic nature, variables sometimes need to be explicitly “converted” or “</w:t>
-      </w:r>
-      <w:r>
-        <w:t>cast</w:t>
-      </w:r>
-      <w:r>
-        <w:t>” into the required dat</w:t>
-      </w:r>
-      <w:r>
-        <w:t xml:space="preserve">a type. Casting a variable forces the script engine to reinterpret its value as one of the </w:t>
-      </w:r>
-      <w:r>
-        <w:t>cast</w:t>
-      </w:r>
-      <w:r>
-        <w:t xml:space="preserve"> type. The following type-casts are supported by the engine:</w:t>
+        <w:t>Script commands (and certain operators) often expect parameters of a particular type. Due to their polymorphic nature, variables sometimes need to be explicitly “converted” or “cast” into the required data type. Casting a variable forces the script engine to reinterpret its value as one of the cast type. The following type-casts are supported by the engine:</w:t>
       </w:r>
     </w:p>
     <w:p>
@@ -1739,12 +1603,16 @@
         </w:numPr>
       </w:pPr>
       <w:r>
-        <w:t xml:space="preserve">Integer </w:t>
-      </w:r>
-      <w:r>
-        <w:tab/>
-      </w:r>
-      <w:r>
+        <w:t>Integer</w:t>
+      </w:r>
+      <w:r>
+        <w:tab/>
+      </w:r>
+      <w:r>
+        <w:t xml:space="preserve"> </w:t>
+      </w:r>
+      <w:r>
+        <w:tab/>
         <w:t>--&gt; Float</w:t>
       </w:r>
     </w:p>
@@ -1757,12 +1625,16 @@
         </w:numPr>
       </w:pPr>
       <w:r>
-        <w:t xml:space="preserve">Integer </w:t>
-      </w:r>
-      <w:r>
-        <w:tab/>
-      </w:r>
-      <w:r>
+        <w:t>Integer</w:t>
+      </w:r>
+      <w:r>
+        <w:tab/>
+      </w:r>
+      <w:r>
+        <w:t xml:space="preserve"> </w:t>
+      </w:r>
+      <w:r>
+        <w:tab/>
         <w:t>--&gt; Reference</w:t>
       </w:r>
     </w:p>
@@ -1781,6 +1653,7 @@
         <w:tab/>
       </w:r>
       <w:r>
+        <w:tab/>
         <w:t>--&gt; String</w:t>
       </w:r>
     </w:p>
@@ -1820,10 +1693,7 @@
       </w:r>
       <w:r>
         <w:tab/>
-        <w:t>--&gt; Ref</w:t>
-      </w:r>
-      <w:r>
-        <w:t>erence</w:t>
+        <w:t>--&gt; Reference</w:t>
       </w:r>
     </w:p>
     <w:p>
@@ -1895,10 +1765,7 @@
     </w:p>
     <w:p>
       <w:r>
-        <w:t xml:space="preserve">Casting operations are performed by using the various infix operators that define the destination data type. The following casting operators are supported by the </w:t>
-      </w:r>
-      <w:r>
-        <w:t>engine:</w:t>
+        <w:t>Casting operations are performed by using the various infix operators that define the destination data type. The following casting operators are supported by the engine:</w:t>
       </w:r>
     </w:p>
     <w:p>
@@ -1916,6 +1783,7 @@
         <w:tab/>
       </w:r>
       <w:r>
+        <w:tab/>
         <w:t>- Cast to float.</w:t>
       </w:r>
     </w:p>
@@ -1970,8 +1838,6 @@
       </w:r>
       <w:r>
         <w:tab/>
-      </w:r>
-      <w:r>
         <w:t>- Cast to array, provided for completeness.</w:t>
       </w:r>
     </w:p>
@@ -2101,10 +1967,7 @@
         </w:numPr>
       </w:pPr>
       <w:r>
-        <w:t>Op</w:t>
-      </w:r>
-      <w:r>
-        <w:t>erators</w:t>
+        <w:t>Operators</w:t>
       </w:r>
     </w:p>
     <w:p>
@@ -2157,12 +2020,6 @@
         <w:gridCol w:w="2218"/>
       </w:tblGrid>
       <w:tr>
-        <w:tblPrEx>
-          <w:tblCellMar>
-            <w:top w:w="0" w:type="dxa"/>
-            <w:bottom w:w="0" w:type="dxa"/>
-          </w:tblCellMar>
-        </w:tblPrEx>
         <w:tc>
           <w:tcPr>
             <w:tcW w:w="855" w:type="dxa"/>
@@ -2200,21 +2057,12 @@
               <w:pStyle w:val="TableContents"/>
             </w:pPr>
             <w:r>
-              <w:t>Addit</w:t>
-            </w:r>
-            <w:r>
-              <w:t>ion</w:t>
+              <w:t>Addition</w:t>
             </w:r>
           </w:p>
         </w:tc>
       </w:tr>
       <w:tr>
-        <w:tblPrEx>
-          <w:tblCellMar>
-            <w:top w:w="0" w:type="dxa"/>
-            <w:bottom w:w="0" w:type="dxa"/>
-          </w:tblCellMar>
-        </w:tblPrEx>
         <w:tc>
           <w:tcPr>
             <w:tcW w:w="855" w:type="dxa"/>
@@ -2258,12 +2106,6 @@
         </w:tc>
       </w:tr>
       <w:tr>
-        <w:tblPrEx>
-          <w:tblCellMar>
-            <w:top w:w="0" w:type="dxa"/>
-            <w:bottom w:w="0" w:type="dxa"/>
-          </w:tblCellMar>
-        </w:tblPrEx>
         <w:tc>
           <w:tcPr>
             <w:tcW w:w="855" w:type="dxa"/>
@@ -2307,12 +2149,6 @@
         </w:tc>
       </w:tr>
       <w:tr>
-        <w:tblPrEx>
-          <w:tblCellMar>
-            <w:top w:w="0" w:type="dxa"/>
-            <w:bottom w:w="0" w:type="dxa"/>
-          </w:tblCellMar>
-        </w:tblPrEx>
         <w:tc>
           <w:tcPr>
             <w:tcW w:w="855" w:type="dxa"/>
@@ -2356,12 +2192,6 @@
         </w:tc>
       </w:tr>
       <w:tr>
-        <w:tblPrEx>
-          <w:tblCellMar>
-            <w:top w:w="0" w:type="dxa"/>
-            <w:bottom w:w="0" w:type="dxa"/>
-          </w:tblCellMar>
-        </w:tblPrEx>
         <w:tc>
           <w:tcPr>
             <w:tcW w:w="855" w:type="dxa"/>
@@ -2434,12 +2264,6 @@
         <w:gridCol w:w="6796"/>
       </w:tblGrid>
       <w:tr>
-        <w:tblPrEx>
-          <w:tblCellMar>
-            <w:top w:w="0" w:type="dxa"/>
-            <w:bottom w:w="0" w:type="dxa"/>
-          </w:tblCellMar>
-        </w:tblPrEx>
         <w:tc>
           <w:tcPr>
             <w:tcW w:w="864" w:type="dxa"/>
@@ -2483,12 +2307,6 @@
         </w:tc>
       </w:tr>
       <w:tr>
-        <w:tblPrEx>
-          <w:tblCellMar>
-            <w:top w:w="0" w:type="dxa"/>
-            <w:bottom w:w="0" w:type="dxa"/>
-          </w:tblCellMar>
-        </w:tblPrEx>
         <w:tc>
           <w:tcPr>
             <w:tcW w:w="864" w:type="dxa"/>
@@ -2532,12 +2350,6 @@
         </w:tc>
       </w:tr>
       <w:tr>
-        <w:tblPrEx>
-          <w:tblCellMar>
-            <w:top w:w="0" w:type="dxa"/>
-            <w:bottom w:w="0" w:type="dxa"/>
-          </w:tblCellMar>
-        </w:tblPrEx>
         <w:tc>
           <w:tcPr>
             <w:tcW w:w="864" w:type="dxa"/>
@@ -2575,21 +2387,12 @@
               <w:pStyle w:val="TableContents"/>
             </w:pPr>
             <w:r>
-              <w:t xml:space="preserve">Subtract and Assign. Subtracts the expression on the right </w:t>
-            </w:r>
-            <w:r>
-              <w:t>from the variable/array element on the left.</w:t>
+              <w:t>Subtract and Assign. Subtracts the expression on the right from the variable/array element on the left.</w:t>
             </w:r>
           </w:p>
         </w:tc>
       </w:tr>
       <w:tr>
-        <w:tblPrEx>
-          <w:tblCellMar>
-            <w:top w:w="0" w:type="dxa"/>
-            <w:bottom w:w="0" w:type="dxa"/>
-          </w:tblCellMar>
-        </w:tblPrEx>
         <w:tc>
           <w:tcPr>
             <w:tcW w:w="864" w:type="dxa"/>
@@ -2633,12 +2436,6 @@
         </w:tc>
       </w:tr>
       <w:tr>
-        <w:tblPrEx>
-          <w:tblCellMar>
-            <w:top w:w="0" w:type="dxa"/>
-            <w:bottom w:w="0" w:type="dxa"/>
-          </w:tblCellMar>
-        </w:tblPrEx>
         <w:tc>
           <w:tcPr>
             <w:tcW w:w="864" w:type="dxa"/>
@@ -2710,12 +2507,6 @@
         <w:gridCol w:w="6181"/>
       </w:tblGrid>
       <w:tr>
-        <w:tblPrEx>
-          <w:tblCellMar>
-            <w:top w:w="0" w:type="dxa"/>
-            <w:bottom w:w="0" w:type="dxa"/>
-          </w:tblCellMar>
-        </w:tblPrEx>
         <w:tc>
           <w:tcPr>
             <w:tcW w:w="1484" w:type="dxa"/>
@@ -2733,24 +2524,14 @@
               <w:jc w:val="center"/>
             </w:pPr>
             <w:r>
-              <w:t xml:space="preserve">AND </w:t>
-            </w:r>
-            <w:r>
-              <w:t>(</w:t>
+              <w:t>AND (</w:t>
             </w:r>
             <w:r>
               <w:rPr>
                 <w:i/>
                 <w:iCs/>
               </w:rPr>
-              <w:t>or</w:t>
-            </w:r>
-            <w:r>
-              <w:rPr>
-                <w:i/>
-                <w:iCs/>
-              </w:rPr>
-              <w:t>)</w:t>
+              <w:t>or)</w:t>
             </w:r>
             <w:r>
               <w:t xml:space="preserve"> &amp;&amp;</w:t>
@@ -2779,12 +2560,6 @@
         </w:tc>
       </w:tr>
       <w:tr>
-        <w:tblPrEx>
-          <w:tblCellMar>
-            <w:top w:w="0" w:type="dxa"/>
-            <w:bottom w:w="0" w:type="dxa"/>
-          </w:tblCellMar>
-        </w:tblPrEx>
         <w:tc>
           <w:tcPr>
             <w:tcW w:w="1484" w:type="dxa"/>
@@ -2802,24 +2577,14 @@
               <w:jc w:val="center"/>
             </w:pPr>
             <w:r>
-              <w:t xml:space="preserve">OR </w:t>
-            </w:r>
-            <w:r>
-              <w:t>(</w:t>
+              <w:t>OR (</w:t>
             </w:r>
             <w:r>
               <w:rPr>
                 <w:i/>
                 <w:iCs/>
               </w:rPr>
-              <w:t>or</w:t>
-            </w:r>
-            <w:r>
-              <w:rPr>
-                <w:i/>
-                <w:iCs/>
-              </w:rPr>
-              <w:t>)</w:t>
+              <w:t>or)</w:t>
             </w:r>
             <w:r>
               <w:t xml:space="preserve"> ||</w:t>
@@ -2848,12 +2613,6 @@
         </w:tc>
       </w:tr>
       <w:tr>
-        <w:tblPrEx>
-          <w:tblCellMar>
-            <w:top w:w="0" w:type="dxa"/>
-            <w:bottom w:w="0" w:type="dxa"/>
-          </w:tblCellMar>
-        </w:tblPrEx>
         <w:tc>
           <w:tcPr>
             <w:tcW w:w="1484" w:type="dxa"/>
@@ -2891,10 +2650,7 @@
               <w:pStyle w:val="TableContents"/>
             </w:pPr>
             <w:r>
-              <w:t xml:space="preserve">Logical Xor. True if </w:t>
-            </w:r>
-            <w:r>
-              <w:t>one expression is true and the other false.</w:t>
+              <w:t>Logical Xor. True if one expression is true and the other false.</w:t>
             </w:r>
           </w:p>
         </w:tc>
@@ -2928,12 +2684,6 @@
         <w:gridCol w:w="6811"/>
       </w:tblGrid>
       <w:tr>
-        <w:tblPrEx>
-          <w:tblCellMar>
-            <w:top w:w="0" w:type="dxa"/>
-            <w:bottom w:w="0" w:type="dxa"/>
-          </w:tblCellMar>
-        </w:tblPrEx>
         <w:tc>
           <w:tcPr>
             <w:tcW w:w="854" w:type="dxa"/>
@@ -2977,12 +2727,6 @@
         </w:tc>
       </w:tr>
       <w:tr>
-        <w:tblPrEx>
-          <w:tblCellMar>
-            <w:top w:w="0" w:type="dxa"/>
-            <w:bottom w:w="0" w:type="dxa"/>
-          </w:tblCellMar>
-        </w:tblPrEx>
         <w:tc>
           <w:tcPr>
             <w:tcW w:w="854" w:type="dxa"/>
@@ -3026,12 +2770,6 @@
         </w:tc>
       </w:tr>
       <w:tr>
-        <w:tblPrEx>
-          <w:tblCellMar>
-            <w:top w:w="0" w:type="dxa"/>
-            <w:bottom w:w="0" w:type="dxa"/>
-          </w:tblCellMar>
-        </w:tblPrEx>
         <w:tc>
           <w:tcPr>
             <w:tcW w:w="854" w:type="dxa"/>
@@ -3075,12 +2813,6 @@
         </w:tc>
       </w:tr>
       <w:tr>
-        <w:tblPrEx>
-          <w:tblCellMar>
-            <w:top w:w="0" w:type="dxa"/>
-            <w:bottom w:w="0" w:type="dxa"/>
-          </w:tblCellMar>
-        </w:tblPrEx>
         <w:tc>
           <w:tcPr>
             <w:tcW w:w="854" w:type="dxa"/>
@@ -3124,12 +2856,6 @@
         </w:tc>
       </w:tr>
       <w:tr>
-        <w:tblPrEx>
-          <w:tblCellMar>
-            <w:top w:w="0" w:type="dxa"/>
-            <w:bottom w:w="0" w:type="dxa"/>
-          </w:tblCellMar>
-        </w:tblPrEx>
         <w:tc>
           <w:tcPr>
             <w:tcW w:w="854" w:type="dxa"/>
@@ -3167,21 +2893,12 @@
               <w:pStyle w:val="TableContents"/>
             </w:pPr>
             <w:r>
-              <w:t xml:space="preserve">Greater or </w:t>
-            </w:r>
-            <w:r>
-              <w:t>Equal.</w:t>
+              <w:t>Greater or Equal.</w:t>
             </w:r>
           </w:p>
         </w:tc>
       </w:tr>
       <w:tr>
-        <w:tblPrEx>
-          <w:tblCellMar>
-            <w:top w:w="0" w:type="dxa"/>
-            <w:bottom w:w="0" w:type="dxa"/>
-          </w:tblCellMar>
-        </w:tblPrEx>
         <w:tc>
           <w:tcPr>
             <w:tcW w:w="854" w:type="dxa"/>
@@ -3253,12 +2970,6 @@
         <w:gridCol w:w="6796"/>
       </w:tblGrid>
       <w:tr>
-        <w:tblPrEx>
-          <w:tblCellMar>
-            <w:top w:w="0" w:type="dxa"/>
-            <w:bottom w:w="0" w:type="dxa"/>
-          </w:tblCellMar>
-        </w:tblPrEx>
         <w:tc>
           <w:tcPr>
             <w:tcW w:w="869" w:type="dxa"/>
@@ -3302,12 +3013,6 @@
         </w:tc>
       </w:tr>
       <w:tr>
-        <w:tblPrEx>
-          <w:tblCellMar>
-            <w:top w:w="0" w:type="dxa"/>
-            <w:bottom w:w="0" w:type="dxa"/>
-          </w:tblCellMar>
-        </w:tblPrEx>
         <w:tc>
           <w:tcPr>
             <w:tcW w:w="869" w:type="dxa"/>
@@ -3351,12 +3056,6 @@
         </w:tc>
       </w:tr>
       <w:tr>
-        <w:tblPrEx>
-          <w:tblCellMar>
-            <w:top w:w="0" w:type="dxa"/>
-            <w:bottom w:w="0" w:type="dxa"/>
-          </w:tblCellMar>
-        </w:tblPrEx>
         <w:tc>
           <w:tcPr>
             <w:tcW w:w="869" w:type="dxa"/>
@@ -3400,12 +3099,6 @@
         </w:tc>
       </w:tr>
       <w:tr>
-        <w:tblPrEx>
-          <w:tblCellMar>
-            <w:top w:w="0" w:type="dxa"/>
-            <w:bottom w:w="0" w:type="dxa"/>
-          </w:tblCellMar>
-        </w:tblPrEx>
         <w:tc>
           <w:tcPr>
             <w:tcW w:w="869" w:type="dxa"/>
@@ -3477,12 +3170,6 @@
         <w:gridCol w:w="6796"/>
       </w:tblGrid>
       <w:tr>
-        <w:tblPrEx>
-          <w:tblCellMar>
-            <w:top w:w="0" w:type="dxa"/>
-            <w:bottom w:w="0" w:type="dxa"/>
-          </w:tblCellMar>
-        </w:tblPrEx>
         <w:tc>
           <w:tcPr>
             <w:tcW w:w="869" w:type="dxa"/>
@@ -3526,12 +3213,6 @@
         </w:tc>
       </w:tr>
       <w:tr>
-        <w:tblPrEx>
-          <w:tblCellMar>
-            <w:top w:w="0" w:type="dxa"/>
-            <w:bottom w:w="0" w:type="dxa"/>
-          </w:tblCellMar>
-        </w:tblPrEx>
         <w:tc>
           <w:tcPr>
             <w:tcW w:w="869" w:type="dxa"/>
@@ -3575,12 +3256,6 @@
         </w:tc>
       </w:tr>
       <w:tr>
-        <w:tblPrEx>
-          <w:tblCellMar>
-            <w:top w:w="0" w:type="dxa"/>
-            <w:bottom w:w="0" w:type="dxa"/>
-          </w:tblCellMar>
-        </w:tblPrEx>
         <w:tc>
           <w:tcPr>
             <w:tcW w:w="869" w:type="dxa"/>
@@ -3632,61 +3307,70 @@
               <w:t xml:space="preserve"> to the array element at a specific index.</w:t>
             </w:r>
           </w:p>
+          <w:p>
+            <w:pPr>
+              <w:pStyle w:val="TableContents"/>
+            </w:pPr>
+          </w:p>
+          <w:p>
+            <w:r>
+              <w:lastRenderedPageBreak/>
+              <w:t xml:space="preserve">Example: </w:t>
+            </w:r>
+          </w:p>
+          <w:p>
+            <w:pPr>
+              <w:pStyle w:val="NoSpacing"/>
+            </w:pPr>
+            <w:proofErr w:type="spellStart"/>
+            <w:r>
+              <w:t>VarArray</w:t>
+            </w:r>
+            <w:proofErr w:type="spellEnd"/>
+            <w:r>
+              <w:t>[3] = 234</w:t>
+            </w:r>
+          </w:p>
+          <w:p>
+            <w:pPr>
+              <w:pStyle w:val="NoSpacing"/>
+            </w:pPr>
+            <w:proofErr w:type="spellStart"/>
+            <w:r>
+              <w:t>V</w:t>
+            </w:r>
+            <w:r>
+              <w:t>arA</w:t>
+            </w:r>
+            <w:proofErr w:type="spellEnd"/>
+            <w:r>
+              <w:t xml:space="preserve"> = 43.1 / </w:t>
+            </w:r>
+            <w:proofErr w:type="spellStart"/>
+            <w:r>
+              <w:t>VarArray</w:t>
+            </w:r>
+            <w:proofErr w:type="spellEnd"/>
+            <w:r>
+              <w:t>[0]</w:t>
+            </w:r>
+          </w:p>
+          <w:p>
+            <w:pPr>
+              <w:pStyle w:val="TableContents"/>
+            </w:pPr>
+          </w:p>
         </w:tc>
       </w:tr>
     </w:tbl>
     <w:p>
       <w:pPr>
         <w:pStyle w:val="ListParagraph"/>
+        <w:ind w:left="1700"/>
       </w:pPr>
       <w:r>
         <w:lastRenderedPageBreak/>
         <w:br/>
-        <w:t xml:space="preserve">Example: </w:t>
-      </w:r>
-    </w:p>
-    <w:p>
-      <w:pPr>
-        <w:pStyle w:val="NoSpacing"/>
-      </w:pPr>
-      <w:proofErr w:type="spellStart"/>
-      <w:proofErr w:type="gramStart"/>
-      <w:r>
-        <w:t>VarArray</w:t>
-      </w:r>
-      <w:proofErr w:type="spellEnd"/>
-      <w:r>
-        <w:t>[</w:t>
-      </w:r>
-      <w:proofErr w:type="gramEnd"/>
-      <w:r>
-        <w:t>3] = 234</w:t>
-      </w:r>
-    </w:p>
-    <w:p>
-      <w:pPr>
-        <w:pStyle w:val="NoSpacing"/>
-      </w:pPr>
-      <w:proofErr w:type="spellStart"/>
-      <w:r>
-        <w:t>VarA</w:t>
-      </w:r>
-      <w:proofErr w:type="spellEnd"/>
-      <w:r>
-        <w:t xml:space="preserve"> = 43.1 / </w:t>
-      </w:r>
-      <w:proofErr w:type="spellStart"/>
-      <w:proofErr w:type="gramStart"/>
-      <w:r>
-        <w:t>VarArray</w:t>
-      </w:r>
-      <w:proofErr w:type="spellEnd"/>
-      <w:r>
-        <w:t>[</w:t>
-      </w:r>
-      <w:proofErr w:type="gramEnd"/>
-      <w:r>
-        <w:t>0]</w:t>
       </w:r>
     </w:p>
     <w:p>
@@ -3714,10 +3398,7 @@
         <w:t>Coda</w:t>
       </w:r>
       <w:r>
-        <w:t xml:space="preserve"> allows numbers to be represented as decimal (base</w:t>
-      </w:r>
-      <w:r>
-        <w:t xml:space="preserve"> 10), hexadecimal (base 16) or binary (base 2) values inside expressions.</w:t>
+        <w:t xml:space="preserve"> allows numbers to be represented as decimal (base 10), hexadecimal (base 16) or binary (base 2) values inside expressions.</w:t>
       </w:r>
     </w:p>
     <w:p>
@@ -3807,10 +3488,7 @@
       </w:r>
       <w:r>
         <w:tab/>
-        <w:t>– 2.71828182845904523</w:t>
-      </w:r>
-      <w:r>
-        <w:t>5360287</w:t>
+        <w:t>– 2.718281828459045235360287</w:t>
       </w:r>
     </w:p>
     <w:p>
@@ -3902,10 +3580,7 @@
       <w:proofErr w:type="spellEnd"/>
       <w:r>
         <w:tab/>
-        <w:t>- Returns the hyperbolic sine, cosine and tangents</w:t>
-      </w:r>
-      <w:r>
-        <w:t xml:space="preserve"> respectively.</w:t>
+        <w:t>- Returns the hyperbolic sine, cosine and tangents respectively.</w:t>
       </w:r>
     </w:p>
     <w:p>
@@ -4014,10 +3689,7 @@
       </w:r>
       <w:r>
         <w:tab/>
-        <w:t>- Returns the</w:t>
-      </w:r>
-      <w:r>
-        <w:t xml:space="preserve"> base-2 logarithm of a number.</w:t>
+        <w:t>- Returns the base-2 logarithm of a number.</w:t>
       </w:r>
     </w:p>
     <w:p>
@@ -4110,6 +3782,7 @@
         </w:numPr>
       </w:pPr>
       <w:r>
+        <w:lastRenderedPageBreak/>
         <w:t>Min(x, y …z)</w:t>
       </w:r>
       <w:r>
@@ -4136,10 +3809,7 @@
       </w:r>
       <w:r>
         <w:tab/>
-        <w:t>- R</w:t>
-      </w:r>
-      <w:r>
-        <w:t>eturns the largest number in a set.</w:t>
+        <w:t>- Returns the largest number in a set.</w:t>
       </w:r>
     </w:p>
     <w:p>
@@ -4151,7 +3821,6 @@
         </w:numPr>
       </w:pPr>
       <w:r>
-        <w:lastRenderedPageBreak/>
         <w:t>Sum(x, y …z)</w:t>
       </w:r>
       <w:r>
@@ -4185,10 +3854,7 @@
         <w:t>Coda</w:t>
       </w:r>
       <w:r>
-        <w:t xml:space="preserve"> offers many ways of controlling code flow through conditional control blocks, flow c</w:t>
-      </w:r>
-      <w:r>
-        <w:t>ontrol constructs, etc.</w:t>
+        <w:t xml:space="preserve"> offers many ways of controlling code flow through conditional control blocks, flow control constructs, etc.</w:t>
       </w:r>
     </w:p>
     <w:p>
@@ -4228,10 +3894,7 @@
         </w:r>
       </w:hyperlink>
       <w:r>
-        <w:t>.</w:t>
-      </w:r>
-      <w:r>
-        <w:t xml:space="preserve"> It allows one to control the execution of script expressions based on one or more conditions.</w:t>
+        <w:t>. It allows one to control the execution of script expressions based on one or more conditions.</w:t>
       </w:r>
       <w:r>
         <w:br/>
@@ -4246,11 +3909,33 @@
         <w:pStyle w:val="NoSpacing"/>
       </w:pPr>
       <w:r>
-        <w:t>IF</w:t>
+        <w:t xml:space="preserve">IF </w:t>
+      </w:r>
+      <w:proofErr w:type="spellStart"/>
+      <w:r>
+        <w:t>expressionA</w:t>
+      </w:r>
+      <w:proofErr w:type="spellEnd"/>
+      <w:r>
+        <w:t xml:space="preserve"> [comparison] </w:t>
+      </w:r>
+      <w:proofErr w:type="spellStart"/>
+      <w:r>
+        <w:t>expressionB</w:t>
+      </w:r>
+      <w:proofErr w:type="spellEnd"/>
+      <w:r>
+        <w:br/>
       </w:r>
       <w:r>
         <w:t xml:space="preserve"> </w:t>
       </w:r>
+      <w:r>
+        <w:tab/>
+      </w:r>
+      <w:r>
+        <w:t>; test "</w:t>
+      </w:r>
       <w:proofErr w:type="spellStart"/>
       <w:r>
         <w:t>expressionA</w:t>
@@ -4265,7 +3950,22 @@
       </w:r>
       <w:proofErr w:type="spellEnd"/>
       <w:r>
+        <w:t>" passed</w:t>
+      </w:r>
+      <w:r>
         <w:br/>
+        <w:t xml:space="preserve">ELSEIF </w:t>
+      </w:r>
+      <w:proofErr w:type="spellStart"/>
+      <w:r>
+        <w:t>expressionB</w:t>
+      </w:r>
+      <w:proofErr w:type="spellEnd"/>
+      <w:r>
+        <w:t xml:space="preserve"> [comparison] expression</w:t>
+      </w:r>
+      <w:r>
+        <w:br/>
       </w:r>
       <w:r>
         <w:t xml:space="preserve"> </w:t>
@@ -4278,7 +3978,7 @@
       </w:r>
       <w:proofErr w:type="spellStart"/>
       <w:r>
-        <w:t>expressionA</w:t>
+        <w:t>expressionB</w:t>
       </w:r>
       <w:proofErr w:type="spellEnd"/>
       <w:r>
@@ -4286,7 +3986,7 @@
       </w:r>
       <w:proofErr w:type="spellStart"/>
       <w:r>
-        <w:t>expressionB</w:t>
+        <w:t>expressionC</w:t>
       </w:r>
       <w:proofErr w:type="spellEnd"/>
       <w:r>
@@ -4294,89 +3994,34 @@
       </w:r>
       <w:r>
         <w:br/>
-      </w:r>
-      <w:r>
-        <w:t>ELSEIF</w:t>
+        <w:t>ELSE</w:t>
+      </w:r>
+      <w:r>
+        <w:br/>
       </w:r>
       <w:r>
         <w:t xml:space="preserve"> </w:t>
       </w:r>
-      <w:proofErr w:type="spellStart"/>
-      <w:r>
-        <w:t>expressionB</w:t>
-      </w:r>
-      <w:proofErr w:type="spellEnd"/>
-      <w:r>
-        <w:t xml:space="preserve"> [comparison] expressio</w:t>
-      </w:r>
-      <w:r>
-        <w:t>n</w:t>
+      <w:r>
+        <w:tab/>
+      </w:r>
+      <w:r>
+        <w:t>; none of the above tests passed</w:t>
       </w:r>
       <w:r>
         <w:br/>
-      </w:r>
-      <w:r>
-        <w:t xml:space="preserve"> </w:t>
-      </w:r>
-      <w:r>
-        <w:tab/>
-      </w:r>
-      <w:r>
-        <w:t>; test "</w:t>
-      </w:r>
-      <w:proofErr w:type="spellStart"/>
-      <w:r>
-        <w:t>expressionB</w:t>
-      </w:r>
-      <w:proofErr w:type="spellEnd"/>
-      <w:r>
-        <w:t xml:space="preserve"> [comparison] </w:t>
-      </w:r>
-      <w:proofErr w:type="spellStart"/>
-      <w:r>
-        <w:t>expressionC</w:t>
-      </w:r>
-      <w:proofErr w:type="spellEnd"/>
-      <w:r>
-        <w:t>" passed</w:t>
+        <w:t>ENDIF</w:t>
       </w:r>
       <w:r>
         <w:br/>
       </w:r>
-      <w:r>
-        <w:t>ELSE</w:t>
-      </w:r>
-      <w:r>
-        <w:br/>
-      </w:r>
-      <w:r>
-        <w:t xml:space="preserve"> </w:t>
-      </w:r>
-      <w:r>
-        <w:tab/>
-      </w:r>
-      <w:r>
-        <w:t>; none of the above tests passed</w:t>
-      </w:r>
-      <w:r>
-        <w:br/>
-      </w:r>
-      <w:r>
-        <w:t>ENDIF</w:t>
-      </w:r>
-      <w:r>
-        <w:br/>
-      </w:r>
     </w:p>
     <w:p>
       <w:pPr>
         <w:pStyle w:val="ListParagraph"/>
       </w:pPr>
       <w:r>
-        <w:t>ELSE and ELSEIF clauses are optional. While an IF construct can contain an arbitrary number of ELSEIF [clauses], only one of ELSE is allowed. As with Lega</w:t>
-      </w:r>
-      <w:r>
-        <w:t xml:space="preserve">cy, </w:t>
+        <w:t xml:space="preserve">ELSE and ELSEIF clauses are optional. While an IF construct can contain an arbitrary number of ELSEIF [clauses], only one of ELSE is allowed. As with Legacy, </w:t>
       </w:r>
       <w:r>
         <w:rPr>
@@ -4419,6 +4064,8 @@
       <w:r>
         <w:br/>
       </w:r>
+      <w:bookmarkStart w:id="0" w:name="_GoBack"/>
+      <w:bookmarkEnd w:id="0"/>
       <w:r>
         <w:br/>
         <w:t>Syntax:</w:t>
@@ -4510,10 +4157,7 @@
         <w:pStyle w:val="ListParagraph"/>
       </w:pPr>
       <w:r>
-        <w:t>Each WHILE statement should be matched with a</w:t>
-      </w:r>
-      <w:r>
-        <w:t xml:space="preserve"> corresponding </w:t>
+        <w:t xml:space="preserve">Each WHILE statement should be matched with a corresponding </w:t>
       </w:r>
       <w:proofErr w:type="gramStart"/>
       <w:r>
@@ -4521,10 +4165,11 @@
       </w:r>
       <w:proofErr w:type="gramEnd"/>
       <w:r>
-        <w:t xml:space="preserve"> statement. During execution, the engine evaluates the WHILE expression to a Boolean value. If true, the statements following it will be executed until its LOOP statement is reached, at which point control returns to the top of the loop </w:t>
-      </w:r>
-      <w:r>
-        <w:t>and the expression is evaluated again. If the expression returns false, execution is returned to the instruction immediately following the LOOP statement.</w:t>
+        <w:t xml:space="preserve"> statement. During execution, the engine evaluates the WHILE expression to a Boolean value. If true, the statements following it will be executed until its LOOP statement is reached, at which point control returns to the top of the loop and the expression is evaluated again. If the expression </w:t>
+      </w:r>
+      <w:r>
+        <w:lastRenderedPageBreak/>
+        <w:t>returns false, execution is returned to the instruction immediately following the LOOP statement.</w:t>
       </w:r>
     </w:p>
     <w:p>
@@ -4532,7 +4177,6 @@
         <w:pStyle w:val="ListParagraph"/>
       </w:pPr>
       <w:r>
-        <w:lastRenderedPageBreak/>
         <w:t xml:space="preserve">The </w:t>
       </w:r>
       <w:r>
@@ -4551,10 +4195,7 @@
         <w:t>CONTINUE</w:t>
       </w:r>
       <w:r>
-        <w:t xml:space="preserve"> commands can be used inside loops to alter the flow of execution – The former </w:t>
-      </w:r>
-      <w:r>
-        <w:t>causes the loop to exit immediately, while the latter skips the rest of the body of the loop and returns the execution to the top of the loop block for the reevaluation of its condition expression.</w:t>
+        <w:t xml:space="preserve"> commands can be used inside loops to alter the flow of execution – The former causes the loop to exit immediately, while the latter skips the rest of the body of the loop and returns the execution to the top of the loop block for the reevaluation of its condition expression.</w:t>
       </w:r>
     </w:p>
     <w:p>
@@ -4572,19 +4213,7 @@
         <w:t xml:space="preserve">FOREACH…LOOP </w:t>
       </w:r>
       <w:r>
-        <w:t xml:space="preserve">– This unconditional construct is used to </w:t>
-      </w:r>
-      <w:r>
-        <w:t>ite</w:t>
-      </w:r>
-      <w:r>
-        <w:t>rate</w:t>
-      </w:r>
-      <w:r>
-        <w:t xml:space="preserve"> over the elements of an array, its workings similar to </w:t>
-      </w:r>
-      <w:r>
-        <w:t>the WHILE loop.</w:t>
+        <w:t>– This unconditional construct is used to iterate over the elements of an array, its workings similar to the WHILE loop.</w:t>
       </w:r>
       <w:r>
         <w:br/>
@@ -4630,13 +4259,7 @@
         <w:pStyle w:val="ListParagraph"/>
       </w:pPr>
       <w:r>
-        <w:t>The expression must evaluate to an array; the iterator can be any variable. At the time of execution, the FOREACH expr</w:t>
-      </w:r>
-      <w:r>
-        <w:t>ession is evaluated to get a result of the array data type and the iterator’s value is set to the array’s first element. Upon reaching the LOOP statement, the iterator is set to the next element in the array and execution returns to the top of the loop. Th</w:t>
-      </w:r>
-      <w:r>
-        <w:t>e loop terminates when all of the array’s elements have been returned, at which point the iterator is restored to its original value.</w:t>
+        <w:t>The expression must evaluate to an array; the iterator can be any variable. At the time of execution, the FOREACH expression is evaluated to get a result of the array data type and the iterator’s value is set to the array’s first element. Upon reaching the LOOP statement, the iterator is set to the next element in the array and execution returns to the top of the loop. The loop terminates when all of the array’s elements have been returned, at which point the iterator is restored to its original value.</w:t>
       </w:r>
     </w:p>
     <w:p>
@@ -4801,16 +4424,7 @@
         </w:r>
       </w:hyperlink>
       <w:r>
-        <w:t>.</w:t>
-      </w:r>
-      <w:r>
-        <w:t xml:space="preserve"> When a scri</w:t>
-      </w:r>
-      <w:r>
-        <w:t>pt is called as a function, execution passes to the function. The function script continues to execute until its end is reached or a RETURN statement is encountered, at which point execution is returned to the instruction immediately after the function cal</w:t>
-      </w:r>
-      <w:r>
-        <w:t>l statement.</w:t>
+        <w:t>. When a script is called as a function, execution passes to the function. The function script continues to execute until its end is reached or a RETURN statement is encountered, at which point execution is returned to the instruction immediately after the function call statement.</w:t>
       </w:r>
       <w:r>
         <w:br/>
@@ -4826,35 +4440,35 @@
       </w:pPr>
       <w:proofErr w:type="gramStart"/>
       <w:r>
-        <w:t>CALL(</w:t>
-      </w:r>
-      <w:proofErr w:type="gramEnd"/>
-      <w:r>
-        <w:t>“&lt;script name&gt;”[, arguments 1…10])</w:t>
-      </w:r>
-      <w:r>
-        <w:br/>
-      </w:r>
-    </w:p>
-    <w:p>
-      <w:pPr>
-        <w:pStyle w:val="ListParagraph"/>
-      </w:pPr>
-      <w:r>
-        <w:t>Example:</w:t>
-      </w:r>
-    </w:p>
-    <w:p>
-      <w:pPr>
-        <w:pStyle w:val="NoSpacing"/>
-      </w:pPr>
-      <w:proofErr w:type="gramStart"/>
-      <w:r>
         <w:lastRenderedPageBreak/>
         <w:t>CALL(</w:t>
       </w:r>
       <w:proofErr w:type="gramEnd"/>
       <w:r>
+        <w:t>“&lt;script name&gt;”[, arguments 1…10])</w:t>
+      </w:r>
+      <w:r>
+        <w:br/>
+      </w:r>
+    </w:p>
+    <w:p>
+      <w:pPr>
+        <w:pStyle w:val="ListParagraph"/>
+      </w:pPr>
+      <w:r>
+        <w:t>Example:</w:t>
+      </w:r>
+    </w:p>
+    <w:p>
+      <w:pPr>
+        <w:pStyle w:val="NoSpacing"/>
+      </w:pPr>
+      <w:proofErr w:type="gramStart"/>
+      <w:r>
+        <w:t>CALL(</w:t>
+      </w:r>
+      <w:proofErr w:type="gramEnd"/>
+      <w:r>
         <w:t>“</w:t>
       </w:r>
       <w:proofErr w:type="spellStart"/>
@@ -4894,10 +4508,7 @@
         <w:pStyle w:val="ListParagraph"/>
       </w:pPr>
       <w:r>
-        <w:t>The command returns the value passed to the RETURN command, if any, or zero. The first argument must be t</w:t>
-      </w:r>
-      <w:r>
-        <w:t>he name of the function script. Up to 10 arguments can be passed as parameters to the function script.</w:t>
+        <w:t>The command returns the value passed to the RETURN command, if any, or zero. The first argument must be the name of the function script. Up to 10 arguments can be passed as parameters to the function script.</w:t>
       </w:r>
     </w:p>
     <w:p>
@@ -4910,10 +4521,7 @@
     </w:p>
     <w:p>
       <w:r>
-        <w:t>In addition to local variables, scripts are allowed to access a pool of global variables. These variables are stored in a location know</w:t>
-      </w:r>
-      <w:r>
-        <w:t xml:space="preserve">n as the ‘global data store’. Global variables need to be explicitly created by the user, not unlike those in the editor. The global data store’s contents can be managed from the </w:t>
+        <w:t xml:space="preserve">In addition to local variables, scripts are allowed to access a pool of global variables. These variables are stored in a location known as the ‘global data store’. Global variables need to be explicitly created by the user, not unlike those in the editor. The global data store’s contents can be managed from the </w:t>
       </w:r>
       <w:r>
         <w:rPr>
@@ -5008,10 +4616,7 @@
     </w:p>
     <w:p>
       <w:r>
-        <w:t xml:space="preserve">Global variables can contain either </w:t>
-      </w:r>
-      <w:r>
-        <w:t>numeric or string data. Script executing in the background will be reinitialized on closing the data store.</w:t>
+        <w:t>Global variables can contain either numeric or string data. Script executing in the background will be reinitialized on closing the data store.</w:t>
       </w:r>
     </w:p>
     <w:p>
@@ -5019,6 +4624,7 @@
         <w:pStyle w:val="Heading1"/>
       </w:pPr>
       <w:r>
+        <w:lastRenderedPageBreak/>
         <w:t>Background Scripts</w:t>
       </w:r>
     </w:p>
@@ -5030,36 +4636,13 @@
         <w:t xml:space="preserve">Coda </w:t>
       </w:r>
       <w:r>
-        <w:t>comes with a special module called the ‘Backgrounder’ that executes scripts as a background editor process. Any script place</w:t>
-      </w:r>
-      <w:r>
-        <w:t xml:space="preserve">d in the ‘Background’ folder is automatically initialized as a background script at editor </w:t>
-      </w:r>
-      <w:r>
-        <w:t>start-up</w:t>
-      </w:r>
-      <w:r>
-        <w:t xml:space="preserve"> and will be executed at regular intervals, determined by the backgrounder’s and its own script’s polling interval - The only requirement placed on them is t</w:t>
-      </w:r>
-      <w:r>
-        <w:t xml:space="preserve">hat they cannot contain a </w:t>
-      </w:r>
-      <w:r>
-        <w:lastRenderedPageBreak/>
-        <w:t xml:space="preserve">parameter list. </w:t>
-      </w:r>
-      <w:r>
-        <w:t>Background</w:t>
-      </w:r>
-      <w:r>
-        <w:t xml:space="preserve"> scripts remain persistent i.e. they preserve their state, for the entirety of a session or until they are reinitialized.</w:t>
-      </w:r>
+        <w:t>comes with a special module called the ‘Backgrounder’ that executes scripts as a background editor process. Any script placed in the ‘Background’ folder is automatically initialized as a background script at editor start-up and will be executed at regular intervals, determined by the backgrounder’s and its own script’s polling interval - The only requirement placed on them is that they cannot contain a parameter list. Background scripts remain persistent i.e. they preserve their state, for the entirety of a session or until they are reinitialized.</w:t>
+      </w:r>
+    </w:p>
+    <w:p>
       <w:r>
         <w:br/>
-        <w:t xml:space="preserve">The backgrounding process is performed as a synchronous operation, i.e. there may </w:t>
-      </w:r>
-      <w:r>
-        <w:t xml:space="preserve">only be one script executing at any given time. The operation can be suspended (and resumed) from the </w:t>
+        <w:t xml:space="preserve">The backgrounding process is performed as a synchronous operation, i.e. there may only be one script executing at any given time. The operation can be suspended (and resumed) from the </w:t>
       </w:r>
       <w:r>
         <w:t>Coda</w:t>
@@ -5085,13 +4668,7 @@
         <w:rPr>
           <w:rStyle w:val="SubtitleChar"/>
         </w:rPr>
-        <w:t>RunCodaScrip</w:t>
-      </w:r>
-      <w:r>
-        <w:rPr>
-          <w:rStyle w:val="SubtitleChar"/>
-        </w:rPr>
-        <w:t>t</w:t>
+        <w:t>RunCodaScript</w:t>
       </w:r>
       <w:proofErr w:type="spellEnd"/>
       <w:r>
@@ -5131,13 +4708,7 @@
     </w:p>
     <w:p>
       <w:r>
-        <w:t xml:space="preserve">Scripts invoked </w:t>
-      </w:r>
-      <w:r>
-        <w:t>in this way</w:t>
-      </w:r>
-      <w:r>
-        <w:t xml:space="preserve"> cannot have a parameter list.</w:t>
+        <w:t>Scripts invoked in this way cannot have a parameter list.</w:t>
       </w:r>
       <w:r>
         <w:br/>
@@ -5168,10 +4739,7 @@
       </w:pPr>
       <w:proofErr w:type="spellStart"/>
       <w:r>
-        <w:t>Du</w:t>
-      </w:r>
-      <w:r>
-        <w:t>mpCodaDocs</w:t>
+        <w:t>DumpCodaDocs</w:t>
       </w:r>
       <w:proofErr w:type="spellEnd"/>
     </w:p>
@@ -5204,10 +4772,7 @@
         <w:t xml:space="preserve">Coda </w:t>
       </w:r>
       <w:r>
-        <w:t xml:space="preserve">scripts are to be </w:t>
-      </w:r>
-      <w:r>
-        <w:t>saved inside the Data\BGSEE directory.</w:t>
+        <w:t>scripts are to be saved inside the Data\BGSEE directory.</w:t>
       </w:r>
     </w:p>
     <w:p>
@@ -5253,18 +4818,21 @@
     </w:p>
     <w:p>
       <w:r>
+        <w:t>S</w:t>
+      </w:r>
+      <w:r>
+        <w:t xml:space="preserve">cripts are </w:t>
+      </w:r>
+      <w:r>
+        <w:t xml:space="preserve">also </w:t>
+      </w:r>
+      <w:r>
+        <w:t>expected to have a file extension of ‘</w:t>
+      </w:r>
+      <w:r>
         <w:rPr>
           <w:i/>
         </w:rPr>
-        <w:t xml:space="preserve">Coda </w:t>
-      </w:r>
-      <w:r>
-        <w:t>scripts are expected to have a file extension of ‘</w:t>
-      </w:r>
-      <w:r>
-        <w:rPr>
-          <w:i/>
-        </w:rPr>
         <w:t>coda</w:t>
       </w:r>
       <w:r>
@@ -5314,28 +4882,23 @@
       </w:r>
     </w:p>
     <w:p>
-      <w:r>
-        <w:rPr>
-          <w:rStyle w:val="SubtleEmphasis"/>
-          <w:i w:val="0"/>
-          <w:iCs w:val="0"/>
-          <w:color w:val="auto"/>
-        </w:rPr>
-        <w:t>Here are some sample scripts for a variety of tasks.</w:t>
-      </w:r>
-    </w:p>
-    <w:p>
       <w:pPr>
         <w:pStyle w:val="Heading2"/>
       </w:pPr>
       <w:r>
-        <w:rPr>
-          <w:rStyle w:val="SubtleEmphasis"/>
-          <w:i w:val="0"/>
-          <w:iCs w:val="0"/>
-          <w:color w:val="4F81BD"/>
-        </w:rPr>
-        <w:t>Strip off Leading Digits from Editor IDs</w:t>
+        <w:t xml:space="preserve">Strip off </w:t>
+      </w:r>
+      <w:r>
+        <w:t>l</w:t>
+      </w:r>
+      <w:r>
+        <w:t xml:space="preserve">eading </w:t>
+      </w:r>
+      <w:r>
+        <w:t>d</w:t>
+      </w:r>
+      <w:r>
+        <w:t>igits from Editor IDs</w:t>
       </w:r>
     </w:p>
     <w:p>
@@ -5515,16 +5078,7 @@
           <w:color w:val="auto"/>
         </w:rPr>
         <w:tab/>
-        <w:t>; retrieve AI pack</w:t>
-      </w:r>
-      <w:r>
-        <w:rPr>
-          <w:rStyle w:val="SubtleEmphasis"/>
-          <w:i w:val="0"/>
-          <w:iCs w:val="0"/>
-          <w:color w:val="auto"/>
-        </w:rPr>
-        <w:t>age forms</w:t>
+        <w:t>; retrieve AI package forms</w:t>
       </w:r>
     </w:p>
     <w:p>
@@ -5949,16 +5503,7 @@
           <w:iCs w:val="0"/>
           <w:color w:val="auto"/>
         </w:rPr>
-        <w:t xml:space="preserve"> (ol</w:t>
-      </w:r>
-      <w:r>
-        <w:rPr>
-          <w:rStyle w:val="SubtleEmphasis"/>
-          <w:i w:val="0"/>
-          <w:iCs w:val="0"/>
-          <w:color w:val="auto"/>
-        </w:rPr>
-        <w:t>d) ="//$</w:t>
+        <w:t xml:space="preserve"> (old) ="//$</w:t>
       </w:r>
       <w:proofErr w:type="spellStart"/>
       <w:r>
@@ -6426,16 +5971,7 @@
           <w:color w:val="auto"/>
         </w:rPr>
         <w:tab/>
-        <w:t>; It's pretty quick, but nice to know exactly when it'</w:t>
-      </w:r>
-      <w:r>
-        <w:rPr>
-          <w:rStyle w:val="SubtleEmphasis"/>
-          <w:i w:val="0"/>
-          <w:iCs w:val="0"/>
-          <w:color w:val="auto"/>
-        </w:rPr>
-        <w:t>s done.</w:t>
+        <w:t>; It's pretty quick, but nice to know exactly when it's done.</w:t>
       </w:r>
     </w:p>
     <w:p>
@@ -6486,6 +6022,12 @@
     <w:p>
       <w:pPr>
         <w:pStyle w:val="NoSpacing"/>
+        <w:rPr>
+          <w:rStyle w:val="SubtleEmphasis"/>
+          <w:i w:val="0"/>
+          <w:iCs w:val="0"/>
+          <w:color w:val="auto"/>
+        </w:rPr>
       </w:pPr>
       <w:proofErr w:type="gramStart"/>
       <w:r>
@@ -6497,9 +6039,447 @@
         </w:rPr>
         <w:t>end</w:t>
       </w:r>
-      <w:bookmarkStart w:id="0" w:name="_GoBack"/>
-      <w:bookmarkEnd w:id="0"/>
       <w:proofErr w:type="gramEnd"/>
+    </w:p>
+    <w:p>
+      <w:pPr>
+        <w:pStyle w:val="Heading2"/>
+      </w:pPr>
+      <w:r>
+        <w:t>Display an annoying message in the Console incessantly</w:t>
+      </w:r>
+    </w:p>
+    <w:p>
+      <w:pPr>
+        <w:pStyle w:val="NoSpacing"/>
+      </w:pPr>
+      <w:proofErr w:type="gramStart"/>
+      <w:r>
+        <w:rPr>
+          <w:rStyle w:val="SubtleEmphasis"/>
+          <w:i w:val="0"/>
+          <w:iCs w:val="0"/>
+          <w:color w:val="auto"/>
+        </w:rPr>
+        <w:t>CODA(</w:t>
+      </w:r>
+      <w:proofErr w:type="spellStart"/>
+      <w:proofErr w:type="gramEnd"/>
+      <w:r>
+        <w:rPr>
+          <w:rStyle w:val="SubtleEmphasis"/>
+          <w:i w:val="0"/>
+          <w:iCs w:val="0"/>
+          <w:color w:val="auto"/>
+        </w:rPr>
+        <w:t>ItWillNeverEnd</w:t>
+      </w:r>
+      <w:proofErr w:type="spellEnd"/>
+      <w:r>
+        <w:rPr>
+          <w:rStyle w:val="SubtleEmphasis"/>
+          <w:i w:val="0"/>
+          <w:iCs w:val="0"/>
+          <w:color w:val="auto"/>
+        </w:rPr>
+        <w:t>, "</w:t>
+      </w:r>
+      <w:r>
+        <w:rPr>
+          <w:rStyle w:val="SubtleEmphasis"/>
+          <w:i w:val="0"/>
+          <w:iCs w:val="0"/>
+          <w:color w:val="auto"/>
+        </w:rPr>
+        <w:t>1</w:t>
+      </w:r>
+      <w:r>
+        <w:rPr>
+          <w:rStyle w:val="SubtleEmphasis"/>
+          <w:i w:val="0"/>
+          <w:iCs w:val="0"/>
+          <w:color w:val="auto"/>
+        </w:rPr>
+        <w:t>")</w:t>
+      </w:r>
+    </w:p>
+    <w:p>
+      <w:pPr>
+        <w:pStyle w:val="NoSpacing"/>
+      </w:pPr>
+      <w:r>
+        <w:t xml:space="preserve">; </w:t>
+      </w:r>
+      <w:proofErr w:type="gramStart"/>
+      <w:r>
+        <w:t>this</w:t>
+      </w:r>
+      <w:proofErr w:type="gramEnd"/>
+      <w:r>
+        <w:t xml:space="preserve"> is a background script</w:t>
+      </w:r>
+    </w:p>
+    <w:p>
+      <w:pPr>
+        <w:pStyle w:val="NoSpacing"/>
+      </w:pPr>
+    </w:p>
+    <w:p>
+      <w:pPr>
+        <w:pStyle w:val="NoSpacing"/>
+      </w:pPr>
+      <w:proofErr w:type="spellStart"/>
+      <w:proofErr w:type="gramStart"/>
+      <w:r>
+        <w:rPr>
+          <w:rStyle w:val="SubtleEmphasis"/>
+          <w:i w:val="0"/>
+          <w:iCs w:val="0"/>
+          <w:color w:val="auto"/>
+        </w:rPr>
+        <w:t>var</w:t>
+      </w:r>
+      <w:proofErr w:type="spellEnd"/>
+      <w:proofErr w:type="gramEnd"/>
+      <w:r>
+        <w:rPr>
+          <w:rStyle w:val="SubtleEmphasis"/>
+          <w:i w:val="0"/>
+          <w:iCs w:val="0"/>
+          <w:color w:val="auto"/>
+        </w:rPr>
+        <w:t xml:space="preserve"> Timer = 0.0</w:t>
+      </w:r>
+    </w:p>
+    <w:p>
+      <w:pPr>
+        <w:pStyle w:val="NoSpacing"/>
+      </w:pPr>
+    </w:p>
+    <w:p>
+      <w:pPr>
+        <w:pStyle w:val="NoSpacing"/>
+      </w:pPr>
+      <w:proofErr w:type="gramStart"/>
+      <w:r>
+        <w:rPr>
+          <w:rStyle w:val="SubtleEmphasis"/>
+          <w:i w:val="0"/>
+          <w:iCs w:val="0"/>
+          <w:color w:val="auto"/>
+        </w:rPr>
+        <w:t>begin</w:t>
+      </w:r>
+      <w:proofErr w:type="gramEnd"/>
+    </w:p>
+    <w:p>
+      <w:pPr>
+        <w:pStyle w:val="NoSpacing"/>
+        <w:rPr>
+          <w:rStyle w:val="SubtleEmphasis"/>
+          <w:i w:val="0"/>
+          <w:iCs w:val="0"/>
+          <w:color w:val="auto"/>
+        </w:rPr>
+      </w:pPr>
+      <w:r>
+        <w:rPr>
+          <w:rStyle w:val="SubtleEmphasis"/>
+          <w:i w:val="0"/>
+          <w:iCs w:val="0"/>
+          <w:color w:val="auto"/>
+        </w:rPr>
+        <w:tab/>
+      </w:r>
+      <w:proofErr w:type="gramStart"/>
+      <w:r>
+        <w:rPr>
+          <w:rStyle w:val="SubtleEmphasis"/>
+          <w:i w:val="0"/>
+          <w:iCs w:val="0"/>
+          <w:color w:val="auto"/>
+        </w:rPr>
+        <w:t>if</w:t>
+      </w:r>
+      <w:proofErr w:type="gramEnd"/>
+      <w:r>
+        <w:rPr>
+          <w:rStyle w:val="SubtleEmphasis"/>
+          <w:i w:val="0"/>
+          <w:iCs w:val="0"/>
+          <w:color w:val="auto"/>
+        </w:rPr>
+        <w:t xml:space="preserve"> ( Timer &gt; 0)</w:t>
+      </w:r>
+    </w:p>
+    <w:p>
+      <w:pPr>
+        <w:pStyle w:val="NoSpacing"/>
+        <w:rPr>
+          <w:rStyle w:val="SubtleEmphasis"/>
+          <w:i w:val="0"/>
+          <w:iCs w:val="0"/>
+          <w:color w:val="auto"/>
+        </w:rPr>
+      </w:pPr>
+      <w:r>
+        <w:rPr>
+          <w:rStyle w:val="SubtleEmphasis"/>
+          <w:i w:val="0"/>
+          <w:iCs w:val="0"/>
+          <w:color w:val="auto"/>
+        </w:rPr>
+        <w:tab/>
+      </w:r>
+      <w:r>
+        <w:rPr>
+          <w:rStyle w:val="SubtleEmphasis"/>
+          <w:i w:val="0"/>
+          <w:iCs w:val="0"/>
+          <w:color w:val="auto"/>
+        </w:rPr>
+        <w:tab/>
+        <w:t xml:space="preserve">Timer -= </w:t>
+      </w:r>
+      <w:proofErr w:type="spellStart"/>
+      <w:proofErr w:type="gramStart"/>
+      <w:r>
+        <w:rPr>
+          <w:rStyle w:val="SubtleEmphasis"/>
+          <w:i w:val="0"/>
+          <w:iCs w:val="0"/>
+          <w:color w:val="auto"/>
+        </w:rPr>
+        <w:t>GetSecondsPassed</w:t>
+      </w:r>
+      <w:proofErr w:type="spellEnd"/>
+      <w:r>
+        <w:rPr>
+          <w:rStyle w:val="SubtleEmphasis"/>
+          <w:i w:val="0"/>
+          <w:iCs w:val="0"/>
+          <w:color w:val="auto"/>
+        </w:rPr>
+        <w:t>()</w:t>
+      </w:r>
+      <w:proofErr w:type="gramEnd"/>
+    </w:p>
+    <w:p>
+      <w:pPr>
+        <w:pStyle w:val="NoSpacing"/>
+        <w:rPr>
+          <w:rStyle w:val="SubtleEmphasis"/>
+          <w:i w:val="0"/>
+          <w:iCs w:val="0"/>
+          <w:color w:val="auto"/>
+        </w:rPr>
+      </w:pPr>
+      <w:r>
+        <w:rPr>
+          <w:rStyle w:val="SubtleEmphasis"/>
+          <w:i w:val="0"/>
+          <w:iCs w:val="0"/>
+          <w:color w:val="auto"/>
+        </w:rPr>
+        <w:tab/>
+      </w:r>
+      <w:proofErr w:type="gramStart"/>
+      <w:r>
+        <w:rPr>
+          <w:rStyle w:val="SubtleEmphasis"/>
+          <w:i w:val="0"/>
+          <w:iCs w:val="0"/>
+          <w:color w:val="auto"/>
+        </w:rPr>
+        <w:t>else</w:t>
+      </w:r>
+      <w:proofErr w:type="gramEnd"/>
+    </w:p>
+    <w:p>
+      <w:pPr>
+        <w:pStyle w:val="NoSpacing"/>
+        <w:rPr>
+          <w:rStyle w:val="SubtleEmphasis"/>
+          <w:i w:val="0"/>
+          <w:iCs w:val="0"/>
+          <w:color w:val="auto"/>
+        </w:rPr>
+      </w:pPr>
+      <w:r>
+        <w:rPr>
+          <w:rStyle w:val="SubtleEmphasis"/>
+          <w:i w:val="0"/>
+          <w:iCs w:val="0"/>
+          <w:color w:val="auto"/>
+        </w:rPr>
+        <w:tab/>
+      </w:r>
+      <w:r>
+        <w:rPr>
+          <w:rStyle w:val="SubtleEmphasis"/>
+          <w:i w:val="0"/>
+          <w:iCs w:val="0"/>
+          <w:color w:val="auto"/>
+        </w:rPr>
+        <w:tab/>
+        <w:t xml:space="preserve">Timer = </w:t>
+      </w:r>
+      <w:r>
+        <w:rPr>
+          <w:rStyle w:val="SubtleEmphasis"/>
+          <w:i w:val="0"/>
+          <w:iCs w:val="0"/>
+          <w:color w:val="auto"/>
+        </w:rPr>
+        <w:t>2</w:t>
+      </w:r>
+      <w:r>
+        <w:rPr>
+          <w:rStyle w:val="SubtleEmphasis"/>
+          <w:i w:val="0"/>
+          <w:iCs w:val="0"/>
+          <w:color w:val="auto"/>
+        </w:rPr>
+        <w:t>.0</w:t>
+      </w:r>
+    </w:p>
+    <w:p>
+      <w:pPr>
+        <w:pStyle w:val="NoSpacing"/>
+        <w:rPr>
+          <w:rStyle w:val="SubtleEmphasis"/>
+          <w:i w:val="0"/>
+          <w:iCs w:val="0"/>
+          <w:color w:val="auto"/>
+        </w:rPr>
+      </w:pPr>
+      <w:r>
+        <w:rPr>
+          <w:rStyle w:val="SubtleEmphasis"/>
+          <w:i w:val="0"/>
+          <w:iCs w:val="0"/>
+          <w:color w:val="auto"/>
+        </w:rPr>
+        <w:tab/>
+      </w:r>
+      <w:r>
+        <w:rPr>
+          <w:rStyle w:val="SubtleEmphasis"/>
+          <w:i w:val="0"/>
+          <w:iCs w:val="0"/>
+          <w:color w:val="auto"/>
+        </w:rPr>
+        <w:tab/>
+      </w:r>
+      <w:proofErr w:type="spellStart"/>
+      <w:proofErr w:type="gramStart"/>
+      <w:r>
+        <w:rPr>
+          <w:rStyle w:val="SubtleEmphasis"/>
+          <w:i w:val="0"/>
+          <w:iCs w:val="0"/>
+          <w:color w:val="auto"/>
+        </w:rPr>
+        <w:t>printC</w:t>
+      </w:r>
+      <w:proofErr w:type="spellEnd"/>
+      <w:r>
+        <w:rPr>
+          <w:rStyle w:val="SubtleEmphasis"/>
+          <w:i w:val="0"/>
+          <w:iCs w:val="0"/>
+          <w:color w:val="auto"/>
+        </w:rPr>
+        <w:t>(</w:t>
+      </w:r>
+      <w:proofErr w:type="gramEnd"/>
+      <w:r>
+        <w:rPr>
+          <w:rStyle w:val="SubtleEmphasis"/>
+          <w:i w:val="0"/>
+          <w:iCs w:val="0"/>
+          <w:color w:val="auto"/>
+        </w:rPr>
+        <w:t>“Ping!”)</w:t>
+      </w:r>
+    </w:p>
+    <w:p>
+      <w:pPr>
+        <w:pStyle w:val="NoSpacing"/>
+        <w:rPr>
+          <w:rStyle w:val="SubtleEmphasis"/>
+          <w:i w:val="0"/>
+          <w:iCs w:val="0"/>
+          <w:color w:val="auto"/>
+        </w:rPr>
+      </w:pPr>
+      <w:r>
+        <w:rPr>
+          <w:rStyle w:val="SubtleEmphasis"/>
+          <w:i w:val="0"/>
+          <w:iCs w:val="0"/>
+          <w:color w:val="auto"/>
+        </w:rPr>
+        <w:tab/>
+      </w:r>
+      <w:proofErr w:type="spellStart"/>
+      <w:proofErr w:type="gramStart"/>
+      <w:r>
+        <w:rPr>
+          <w:rStyle w:val="SubtleEmphasis"/>
+          <w:i w:val="0"/>
+          <w:iCs w:val="0"/>
+          <w:color w:val="auto"/>
+        </w:rPr>
+        <w:t>end</w:t>
+      </w:r>
+      <w:r>
+        <w:rPr>
+          <w:rStyle w:val="SubtleEmphasis"/>
+          <w:i w:val="0"/>
+          <w:iCs w:val="0"/>
+          <w:color w:val="auto"/>
+        </w:rPr>
+        <w:t>i</w:t>
+      </w:r>
+      <w:r>
+        <w:rPr>
+          <w:rStyle w:val="SubtleEmphasis"/>
+          <w:i w:val="0"/>
+          <w:iCs w:val="0"/>
+          <w:color w:val="auto"/>
+        </w:rPr>
+        <w:t>f</w:t>
+      </w:r>
+      <w:proofErr w:type="spellEnd"/>
+      <w:proofErr w:type="gramEnd"/>
+    </w:p>
+    <w:p>
+      <w:pPr>
+        <w:pStyle w:val="NoSpacing"/>
+        <w:rPr>
+          <w:rStyle w:val="SubtleEmphasis"/>
+          <w:i w:val="0"/>
+          <w:iCs w:val="0"/>
+          <w:color w:val="auto"/>
+        </w:rPr>
+      </w:pPr>
+      <w:proofErr w:type="gramStart"/>
+      <w:r>
+        <w:rPr>
+          <w:rStyle w:val="SubtleEmphasis"/>
+          <w:i w:val="0"/>
+          <w:iCs w:val="0"/>
+          <w:color w:val="auto"/>
+        </w:rPr>
+        <w:t>end</w:t>
+      </w:r>
+      <w:proofErr w:type="gramEnd"/>
+    </w:p>
+    <w:p>
+      <w:pPr>
+        <w:pStyle w:val="Textbody"/>
+      </w:pPr>
     </w:p>
     <w:sectPr>
       <w:pgSz w:w="12240" w:h="15840"/>
@@ -11888,7 +11868,7 @@
 </file>
 
 <file path=customXml/itemProps1.xml><?xml version="1.0" encoding="utf-8"?>
-<ds:datastoreItem xmlns:ds="http://schemas.openxmlformats.org/officeDocument/2006/customXml" ds:itemID="{F250CE33-6409-45DF-B03F-8BD34BD79C65}">
+<ds:datastoreItem xmlns:ds="http://schemas.openxmlformats.org/officeDocument/2006/customXml" ds:itemID="{65CECDAE-D8A8-48D8-B062-4AD82F715F69}">
   <ds:schemaRefs>
     <ds:schemaRef ds:uri="http://schemas.openxmlformats.org/officeDocument/2006/bibliography"/>
   </ds:schemaRefs>

</xml_diff>

<commit_message>
Changed crash minidump settings to include more debug information Corrections to the Coda manual Minor changes
</commit_message>
<xml_diff>
--- a/[Misc]/[Documentation]/Coda Manual.docx
+++ b/[Misc]/[Documentation]/Coda Manual.docx
@@ -4064,8 +4064,6 @@
       <w:r>
         <w:br/>
       </w:r>
-      <w:bookmarkStart w:id="0" w:name="_GoBack"/>
-      <w:bookmarkEnd w:id="0"/>
       <w:r>
         <w:br/>
         <w:t>Syntax:</w:t>
@@ -4636,7 +4634,12 @@
         <w:t xml:space="preserve">Coda </w:t>
       </w:r>
       <w:r>
-        <w:t>comes with a special module called the ‘Backgrounder’ that executes scripts as a background editor process. Any script placed in the ‘Background’ folder is automatically initialized as a background script at editor start-up and will be executed at regular intervals, determined by the backgrounder’s and its own script’s polling interval - The only requirement placed on them is that they cannot contain a parameter list. Background scripts remain persistent i.e. they preserve their state, for the entirety of a session or until they are reinitialized.</w:t>
+        <w:t xml:space="preserve">comes with a special module called the ‘Backgrounder’ that executes scripts as a background editor process. Any script placed in the ‘Background’ folder is automatically initialized as a background script at editor start-up and will be executed at regular intervals, determined by the backgrounder’s and its own </w:t>
+      </w:r>
+      <w:bookmarkStart w:id="0" w:name="_GoBack"/>
+      <w:bookmarkEnd w:id="0"/>
+      <w:r>
+        <w:t>polling interval - The only requirement placed on them is that they cannot contain a parameter list. Background scripts remain persistent i.e. they preserve their state, for the entirety of a session or until they are reinitialized.</w:t>
       </w:r>
     </w:p>
     <w:p>
@@ -11868,7 +11871,7 @@
 </file>
 
 <file path=customXml/itemProps1.xml><?xml version="1.0" encoding="utf-8"?>
-<ds:datastoreItem xmlns:ds="http://schemas.openxmlformats.org/officeDocument/2006/customXml" ds:itemID="{65CECDAE-D8A8-48D8-B062-4AD82F715F69}">
+<ds:datastoreItem xmlns:ds="http://schemas.openxmlformats.org/officeDocument/2006/customXml" ds:itemID="{188C88A5-F6BC-49C2-A399-9716F3525C62}">
   <ds:schemaRefs>
     <ds:schemaRef ds:uri="http://schemas.openxmlformats.org/officeDocument/2006/bibliography"/>
   </ds:schemaRefs>

</xml_diff>

<commit_message>
Fixed a bug that caused the CodaScriptMUPExpressionParser to incorrectly interpret base-2/16 numeric literals as formIDs Minor corrections to the Coda manual
</commit_message>
<xml_diff>
--- a/[Misc]/[Documentation]/Coda Manual.docx
+++ b/[Misc]/[Documentation]/Coda Manual.docx
@@ -4634,12 +4634,7 @@
         <w:t xml:space="preserve">Coda </w:t>
       </w:r>
       <w:r>
-        <w:t xml:space="preserve">comes with a special module called the ‘Backgrounder’ that executes scripts as a background editor process. Any script placed in the ‘Background’ folder is automatically initialized as a background script at editor start-up and will be executed at regular intervals, determined by the backgrounder’s and its own </w:t>
-      </w:r>
-      <w:bookmarkStart w:id="0" w:name="_GoBack"/>
-      <w:bookmarkEnd w:id="0"/>
-      <w:r>
-        <w:t>polling interval - The only requirement placed on them is that they cannot contain a parameter list. Background scripts remain persistent i.e. they preserve their state, for the entirety of a session or until they are reinitialized.</w:t>
+        <w:t>comes with a special module called the ‘Backgrounder’ that executes scripts as a background editor process. Any script placed in the ‘Background’ folder is automatically initialized as a background script at editor start-up and will be executed at regular intervals, determined by the backgrounder’s and its own polling interval - The only requirement placed on them is that they cannot contain a parameter list. Background scripts remain persistent i.e. they preserve their state, for the entirety of a session or until they are reinitialized.</w:t>
       </w:r>
     </w:p>
     <w:p>
@@ -4996,19 +4991,8 @@
           <w:iCs w:val="0"/>
           <w:color w:val="auto"/>
         </w:rPr>
-        <w:t xml:space="preserve"> </w:t>
-      </w:r>
-      <w:proofErr w:type="spellStart"/>
-      <w:r>
-        <w:rPr>
-          <w:rStyle w:val="SubtleEmphasis"/>
-          <w:i w:val="0"/>
-          <w:iCs w:val="0"/>
-          <w:color w:val="auto"/>
-        </w:rPr>
-        <w:t>EditorID</w:t>
-      </w:r>
-      <w:proofErr w:type="spellEnd"/>
+        <w:t xml:space="preserve"> EditorID</w:t>
+      </w:r>
     </w:p>
     <w:p>
       <w:pPr>
@@ -5161,26 +5145,7 @@
           <w:color w:val="auto"/>
         </w:rPr>
         <w:tab/>
-      </w:r>
-      <w:proofErr w:type="spellStart"/>
-      <w:r>
-        <w:rPr>
-          <w:rStyle w:val="SubtleEmphasis"/>
-          <w:i w:val="0"/>
-          <w:iCs w:val="0"/>
-          <w:color w:val="auto"/>
-        </w:rPr>
-        <w:t>EditorID</w:t>
-      </w:r>
-      <w:proofErr w:type="spellEnd"/>
-      <w:r>
-        <w:rPr>
-          <w:rStyle w:val="SubtleEmphasis"/>
-          <w:i w:val="0"/>
-          <w:iCs w:val="0"/>
-          <w:color w:val="auto"/>
-        </w:rPr>
-        <w:t xml:space="preserve"> = </w:t>
+        <w:t xml:space="preserve">EditorID = </w:t>
       </w:r>
       <w:proofErr w:type="spellStart"/>
       <w:proofErr w:type="gramStart"/>
@@ -5276,27 +5241,7 @@
           <w:iCs w:val="0"/>
           <w:color w:val="auto"/>
         </w:rPr>
-        <w:t>(</w:t>
-      </w:r>
-      <w:proofErr w:type="spellStart"/>
-      <w:r>
-        <w:rPr>
-          <w:rStyle w:val="SubtleEmphasis"/>
-          <w:i w:val="0"/>
-          <w:iCs w:val="0"/>
-          <w:color w:val="auto"/>
-        </w:rPr>
-        <w:t>EditorID</w:t>
-      </w:r>
-      <w:proofErr w:type="spellEnd"/>
-      <w:r>
-        <w:rPr>
-          <w:rStyle w:val="SubtleEmphasis"/>
-          <w:i w:val="0"/>
-          <w:iCs w:val="0"/>
-          <w:color w:val="auto"/>
-        </w:rPr>
-        <w:t>, 0, 1)</w:t>
+        <w:t>(EditorID, 0, 1)</w:t>
       </w:r>
     </w:p>
     <w:p>
@@ -5486,47 +5431,7 @@
           <w:iCs w:val="0"/>
           <w:color w:val="auto"/>
         </w:rPr>
-        <w:t>("</w:t>
-      </w:r>
-      <w:proofErr w:type="spellStart"/>
-      <w:r>
-        <w:rPr>
-          <w:rStyle w:val="SubtleEmphasis"/>
-          <w:i w:val="0"/>
-          <w:iCs w:val="0"/>
-          <w:color w:val="auto"/>
-        </w:rPr>
-        <w:t>editorID</w:t>
-      </w:r>
-      <w:proofErr w:type="spellEnd"/>
-      <w:r>
-        <w:rPr>
-          <w:rStyle w:val="SubtleEmphasis"/>
-          <w:i w:val="0"/>
-          <w:iCs w:val="0"/>
-          <w:color w:val="auto"/>
-        </w:rPr>
-        <w:t xml:space="preserve"> (old) ="//$</w:t>
-      </w:r>
-      <w:proofErr w:type="spellStart"/>
-      <w:r>
-        <w:rPr>
-          <w:rStyle w:val="SubtleEmphasis"/>
-          <w:i w:val="0"/>
-          <w:iCs w:val="0"/>
-          <w:color w:val="auto"/>
-        </w:rPr>
-        <w:t>EditorID</w:t>
-      </w:r>
-      <w:proofErr w:type="spellEnd"/>
-      <w:r>
-        <w:rPr>
-          <w:rStyle w:val="SubtleEmphasis"/>
-          <w:i w:val="0"/>
-          <w:iCs w:val="0"/>
-          <w:color w:val="auto"/>
-        </w:rPr>
-        <w:t>)</w:t>
+        <w:t>("editorID (old) ="//EditorID)</w:t>
       </w:r>
     </w:p>
     <w:p>
@@ -5580,6 +5485,8 @@
         </w:rPr>
         <w:t xml:space="preserve"> the first character</w:t>
       </w:r>
+      <w:bookmarkStart w:id="0" w:name="_GoBack"/>
+      <w:bookmarkEnd w:id="0"/>
     </w:p>
     <w:p>
       <w:pPr>
@@ -5611,26 +5518,7 @@
           <w:color w:val="auto"/>
         </w:rPr>
         <w:tab/>
-      </w:r>
-      <w:proofErr w:type="spellStart"/>
-      <w:r>
-        <w:rPr>
-          <w:rStyle w:val="SubtleEmphasis"/>
-          <w:i w:val="0"/>
-          <w:iCs w:val="0"/>
-          <w:color w:val="auto"/>
-        </w:rPr>
-        <w:t>EditorID</w:t>
-      </w:r>
-      <w:proofErr w:type="spellEnd"/>
-      <w:r>
-        <w:rPr>
-          <w:rStyle w:val="SubtleEmphasis"/>
-          <w:i w:val="0"/>
-          <w:iCs w:val="0"/>
-          <w:color w:val="auto"/>
-        </w:rPr>
-        <w:t xml:space="preserve"> = </w:t>
+        <w:t xml:space="preserve">EditorID = </w:t>
       </w:r>
       <w:proofErr w:type="spellStart"/>
       <w:proofErr w:type="gramStart"/>
@@ -5653,16 +5541,25 @@
         </w:rPr>
         <w:t>(</w:t>
       </w:r>
+      <w:proofErr w:type="gramEnd"/>
+      <w:r>
+        <w:rPr>
+          <w:rStyle w:val="SubtleEmphasis"/>
+          <w:i w:val="0"/>
+          <w:iCs w:val="0"/>
+          <w:color w:val="auto"/>
+        </w:rPr>
+        <w:t xml:space="preserve">EditorID, 1, </w:t>
+      </w:r>
       <w:proofErr w:type="spellStart"/>
-      <w:proofErr w:type="gramEnd"/>
-      <w:r>
-        <w:rPr>
-          <w:rStyle w:val="SubtleEmphasis"/>
-          <w:i w:val="0"/>
-          <w:iCs w:val="0"/>
-          <w:color w:val="auto"/>
-        </w:rPr>
-        <w:t>EditorID</w:t>
+      <w:r>
+        <w:rPr>
+          <w:rStyle w:val="SubtleEmphasis"/>
+          <w:i w:val="0"/>
+          <w:iCs w:val="0"/>
+          <w:color w:val="auto"/>
+        </w:rPr>
+        <w:t>StringLength</w:t>
       </w:r>
       <w:proofErr w:type="spellEnd"/>
       <w:r>
@@ -5672,47 +5569,7 @@
           <w:iCs w:val="0"/>
           <w:color w:val="auto"/>
         </w:rPr>
-        <w:t xml:space="preserve">, 1, </w:t>
-      </w:r>
-      <w:proofErr w:type="spellStart"/>
-      <w:r>
-        <w:rPr>
-          <w:rStyle w:val="SubtleEmphasis"/>
-          <w:i w:val="0"/>
-          <w:iCs w:val="0"/>
-          <w:color w:val="auto"/>
-        </w:rPr>
-        <w:t>StringLength</w:t>
-      </w:r>
-      <w:proofErr w:type="spellEnd"/>
-      <w:r>
-        <w:rPr>
-          <w:rStyle w:val="SubtleEmphasis"/>
-          <w:i w:val="0"/>
-          <w:iCs w:val="0"/>
-          <w:color w:val="auto"/>
-        </w:rPr>
-        <w:t>(</w:t>
-      </w:r>
-      <w:proofErr w:type="spellStart"/>
-      <w:r>
-        <w:rPr>
-          <w:rStyle w:val="SubtleEmphasis"/>
-          <w:i w:val="0"/>
-          <w:iCs w:val="0"/>
-          <w:color w:val="auto"/>
-        </w:rPr>
-        <w:t>EditorID</w:t>
-      </w:r>
-      <w:proofErr w:type="spellEnd"/>
-      <w:r>
-        <w:rPr>
-          <w:rStyle w:val="SubtleEmphasis"/>
-          <w:i w:val="0"/>
-          <w:iCs w:val="0"/>
-          <w:color w:val="auto"/>
-        </w:rPr>
-        <w:t>))</w:t>
+        <w:t>(EditorID))</w:t>
       </w:r>
     </w:p>
     <w:p>
@@ -5775,47 +5632,7 @@
           <w:iCs w:val="0"/>
           <w:color w:val="auto"/>
         </w:rPr>
-        <w:t>("</w:t>
-      </w:r>
-      <w:proofErr w:type="spellStart"/>
-      <w:r>
-        <w:rPr>
-          <w:rStyle w:val="SubtleEmphasis"/>
-          <w:i w:val="0"/>
-          <w:iCs w:val="0"/>
-          <w:color w:val="auto"/>
-        </w:rPr>
-        <w:t>editorID</w:t>
-      </w:r>
-      <w:proofErr w:type="spellEnd"/>
-      <w:r>
-        <w:rPr>
-          <w:rStyle w:val="SubtleEmphasis"/>
-          <w:i w:val="0"/>
-          <w:iCs w:val="0"/>
-          <w:color w:val="auto"/>
-        </w:rPr>
-        <w:t xml:space="preserve"> (new) ="//$</w:t>
-      </w:r>
-      <w:proofErr w:type="spellStart"/>
-      <w:r>
-        <w:rPr>
-          <w:rStyle w:val="SubtleEmphasis"/>
-          <w:i w:val="0"/>
-          <w:iCs w:val="0"/>
-          <w:color w:val="auto"/>
-        </w:rPr>
-        <w:t>EditorID</w:t>
-      </w:r>
-      <w:proofErr w:type="spellEnd"/>
-      <w:r>
-        <w:rPr>
-          <w:rStyle w:val="SubtleEmphasis"/>
-          <w:i w:val="0"/>
-          <w:iCs w:val="0"/>
-          <w:color w:val="auto"/>
-        </w:rPr>
-        <w:t>)</w:t>
+        <w:t>("editorID (new) ="//EditorID)</w:t>
       </w:r>
     </w:p>
     <w:p>
@@ -5878,27 +5695,7 @@
           <w:iCs w:val="0"/>
           <w:color w:val="auto"/>
         </w:rPr>
-        <w:t>Buffer, $</w:t>
-      </w:r>
-      <w:proofErr w:type="spellStart"/>
-      <w:r>
-        <w:rPr>
-          <w:rStyle w:val="SubtleEmphasis"/>
-          <w:i w:val="0"/>
-          <w:iCs w:val="0"/>
-          <w:color w:val="auto"/>
-        </w:rPr>
-        <w:t>EditorID</w:t>
-      </w:r>
-      <w:proofErr w:type="spellEnd"/>
-      <w:r>
-        <w:rPr>
-          <w:rStyle w:val="SubtleEmphasis"/>
-          <w:i w:val="0"/>
-          <w:iCs w:val="0"/>
-          <w:color w:val="auto"/>
-        </w:rPr>
-        <w:t>)</w:t>
+        <w:t>Buffer, EditorID)</w:t>
       </w:r>
     </w:p>
     <w:p>
@@ -11586,7 +11383,7 @@
   <a:themeElements>
     <a:clrScheme name="Office">
       <a:dk1>
-        <a:sysClr val="windowText" lastClr="5C5C5C"/>
+        <a:sysClr val="windowText" lastClr="000000"/>
       </a:dk1>
       <a:lt1>
         <a:sysClr val="window" lastClr="FFFFFF"/>
@@ -11871,7 +11668,7 @@
 </file>
 
 <file path=customXml/itemProps1.xml><?xml version="1.0" encoding="utf-8"?>
-<ds:datastoreItem xmlns:ds="http://schemas.openxmlformats.org/officeDocument/2006/customXml" ds:itemID="{188C88A5-F6BC-49C2-A399-9716F3525C62}">
+<ds:datastoreItem xmlns:ds="http://schemas.openxmlformats.org/officeDocument/2006/customXml" ds:itemID="{792CAE61-9C6E-4DCB-8F16-4AA5A89B5854}">
   <ds:schemaRefs>
     <ds:schemaRef ds:uri="http://schemas.openxmlformats.org/officeDocument/2006/bibliography"/>
   </ds:schemaRefs>

</xml_diff>

<commit_message>
Implemented muParserX Base's changes upto revision 136 Updated Coda manual Minor changes
</commit_message>
<xml_diff>
--- a/[Misc]/[Documentation]/Coda Manual.docx
+++ b/[Misc]/[Documentation]/Coda Manual.docx
@@ -1454,6 +1454,43 @@
     </w:p>
     <w:p>
       <w:r>
+        <w:t>The following type-casts are automatically performed by the engine whenever necessary:</w:t>
+      </w:r>
+    </w:p>
+    <w:p>
+      <w:pPr>
+        <w:pStyle w:val="ListParagraph"/>
+        <w:numPr>
+          <w:ilvl w:val="0"/>
+          <w:numId w:val="7"/>
+        </w:numPr>
+      </w:pPr>
+      <w:r>
+        <w:t>Reference</w:t>
+      </w:r>
+      <w:r>
+        <w:tab/>
+        <w:t>--&gt; Float</w:t>
+      </w:r>
+    </w:p>
+    <w:p>
+      <w:pPr>
+        <w:pStyle w:val="ListParagraph"/>
+        <w:numPr>
+          <w:ilvl w:val="0"/>
+          <w:numId w:val="7"/>
+        </w:numPr>
+      </w:pPr>
+      <w:r>
+        <w:t>Reference</w:t>
+      </w:r>
+      <w:r>
+        <w:tab/>
+        <w:t>--&gt; Integer</w:t>
+      </w:r>
+    </w:p>
+    <w:p>
+      <w:r>
         <w:t>Casting operations are performed by using the various infix operators that define the destination data type. The following casting operators are supported by the engine:</w:t>
       </w:r>
     </w:p>
@@ -1624,6 +1661,7 @@
         <w:ind w:left="720"/>
       </w:pPr>
       <w:r>
+        <w:lastRenderedPageBreak/>
         <w:t>Standard Operators:</w:t>
       </w:r>
     </w:p>
@@ -1833,7 +1871,6 @@
               <w:jc w:val="center"/>
             </w:pPr>
             <w:r>
-              <w:lastRenderedPageBreak/>
               <w:t>/</w:t>
             </w:r>
           </w:p>
@@ -2941,6 +2978,7 @@
               <w:jc w:val="center"/>
             </w:pPr>
             <w:r>
+              <w:lastRenderedPageBreak/>
               <w:t>&lt;&lt;</w:t>
             </w:r>
           </w:p>
@@ -3030,7 +3068,6 @@
         <w:ind w:left="720"/>
       </w:pPr>
       <w:r>
-        <w:lastRenderedPageBreak/>
         <w:t>Miscellaneous Operators:</w:t>
       </w:r>
     </w:p>
@@ -3544,6 +3581,7 @@
         </w:numPr>
       </w:pPr>
       <w:r>
+        <w:lastRenderedPageBreak/>
         <w:t>Log2</w:t>
       </w:r>
       <w:r>
@@ -3613,7 +3651,6 @@
       </w:pPr>
       <w:proofErr w:type="spellStart"/>
       <w:r>
-        <w:lastRenderedPageBreak/>
         <w:t>Exp</w:t>
       </w:r>
       <w:proofErr w:type="spellEnd"/>
@@ -3954,6 +3991,7 @@
         <w:pStyle w:val="NoSpacing"/>
       </w:pPr>
       <w:r>
+        <w:lastRenderedPageBreak/>
         <w:t>LOOP</w:t>
       </w:r>
       <w:r>
@@ -3978,11 +4016,7 @@
       </w:r>
       <w:proofErr w:type="gramEnd"/>
       <w:r>
-        <w:t xml:space="preserve"> statement. During execution, the engine evaluates the WHILE expression to a Boolean value. If true, the statements following it will be executed until its LOOP statement is reached, at which point </w:t>
-      </w:r>
-      <w:r>
-        <w:lastRenderedPageBreak/>
-        <w:t>control returns to the top of the loop and the expression is evaluated again. If the expression returns false, execution is returned to the instruction immediately following the LOOP statement.</w:t>
+        <w:t xml:space="preserve"> statement. During execution, the engine evaluates the WHILE expression to a Boolean value. If true, the statements following it will be executed until its LOOP statement is reached, at which point control returns to the top of the loop and the expression is evaluated again. If the expression returns false, execution is returned to the instruction immediately following the LOOP statement.</w:t>
       </w:r>
     </w:p>
     <w:p>
@@ -4200,7 +4234,11 @@
         </w:r>
       </w:hyperlink>
       <w:r>
-        <w:t>. When a script is called as a function, execution passes to the function. The function script continues to execute until its end is reached or a RETURN statement is encountered, at which point execution is returned to the instruction immediately after the function call statement.</w:t>
+        <w:t xml:space="preserve">. When a script is called as a function, execution passes to the function. The function script continues to execute </w:t>
+      </w:r>
+      <w:r>
+        <w:lastRenderedPageBreak/>
+        <w:t>until its end is reached or a RETURN statement is encountered, at which point execution is returned to the instruction immediately after the function call statement.</w:t>
       </w:r>
     </w:p>
     <w:p>
@@ -4216,7 +4254,6 @@
         <w:pStyle w:val="NoSpacing"/>
       </w:pPr>
       <w:r>
-        <w:lastRenderedPageBreak/>
         <w:t>CALL(“&lt;script name&gt;”[, arguments 1…10])</w:t>
       </w:r>
       <w:r>
@@ -4249,12 +4286,7 @@
       </w:pPr>
       <w:r>
         <w:br/>
-        <w:t>The command returns the value passed to the RETURN command, if any, or zero. The first argument must be the name of the fu</w:t>
-      </w:r>
-      <w:bookmarkStart w:id="0" w:name="_GoBack"/>
-      <w:bookmarkEnd w:id="0"/>
-      <w:r>
-        <w:t>nction script. Up to 10 arguments can be passed as parameters to the function script.</w:t>
+        <w:t>The command returns the value passed to the RETURN command, if any, or zero. The first argument must be the name of the function script. Up to 10 arguments can be passed as parameters to the function script.</w:t>
       </w:r>
     </w:p>
     <w:p>
@@ -4267,22 +4299,31 @@
     </w:p>
     <w:p>
       <w:r>
+        <w:t xml:space="preserve">In addition to local variables, scripts are allowed to access a pool of global variables. These variables are stored in a location known as the ‘global data store’. Global variables need to be explicitly created by the user, not unlike those in the editor. The global data store’s contents can be managed from the </w:t>
+      </w:r>
+      <w:r>
+        <w:rPr>
+          <w:i/>
+        </w:rPr>
+        <w:t>Coda</w:t>
+      </w:r>
+      <w:r>
+        <w:t xml:space="preserve"> menu in the editor’s main menu.</w:t>
+      </w:r>
+    </w:p>
+    <w:p>
+      <w:pPr>
+        <w:jc w:val="center"/>
+      </w:pPr>
+      <w:r>
         <w:rPr>
           <w:noProof/>
         </w:rPr>
         <w:drawing>
-          <wp:anchor distT="0" distB="107950" distL="114300" distR="114300" simplePos="0" relativeHeight="251658240" behindDoc="0" locked="0" layoutInCell="1" allowOverlap="1" wp14:anchorId="29EC37C3" wp14:editId="6623FCBE">
-            <wp:simplePos x="0" y="0"/>
-            <wp:positionH relativeFrom="page">
-              <wp:align>center</wp:align>
-            </wp:positionH>
-            <wp:positionV relativeFrom="paragraph">
-              <wp:posOffset>893445</wp:posOffset>
-            </wp:positionV>
-            <wp:extent cx="3838575" cy="3152775"/>
+          <wp:inline distT="0" distB="0" distL="0" distR="0">
+            <wp:extent cx="3839111" cy="3153215"/>
             <wp:effectExtent l="0" t="0" r="0" b="0"/>
-            <wp:wrapTopAndBottom/>
-            <wp:docPr id="1" name="Picture 1"/>
+            <wp:docPr id="2" name="Picture 2"/>
             <wp:cNvGraphicFramePr>
               <a:graphicFrameLocks xmlns:a="http://schemas.openxmlformats.org/drawingml/2006/main" noChangeAspect="1"/>
             </wp:cNvGraphicFramePr>
@@ -4290,8 +4331,10 @@
               <a:graphicData uri="http://schemas.openxmlformats.org/drawingml/2006/picture">
                 <pic:pic xmlns:pic="http://schemas.openxmlformats.org/drawingml/2006/picture">
                   <pic:nvPicPr>
-                    <pic:cNvPr id="0" name="coda global data store manager.png"/>
-                    <pic:cNvPicPr/>
+                    <pic:cNvPr id="0" name="Picture 1"/>
+                    <pic:cNvPicPr>
+                      <a:picLocks noChangeAspect="1" noChangeArrowheads="1"/>
+                    </pic:cNvPicPr>
                   </pic:nvPicPr>
                   <pic:blipFill>
                     <a:blip r:embed="rId14">
@@ -4305,10 +4348,10 @@
                       <a:fillRect/>
                     </a:stretch>
                   </pic:blipFill>
-                  <pic:spPr>
+                  <pic:spPr bwMode="auto">
                     <a:xfrm>
                       <a:off x="0" y="0"/>
-                      <a:ext cx="3838575" cy="3152775"/>
+                      <a:ext cx="3839111" cy="3153215"/>
                     </a:xfrm>
                     <a:prstGeom prst="rect">
                       <a:avLst/>
@@ -4321,26 +4364,8 @@
                 </pic:pic>
               </a:graphicData>
             </a:graphic>
-            <wp14:sizeRelH relativeFrom="margin">
-              <wp14:pctWidth>0</wp14:pctWidth>
-            </wp14:sizeRelH>
-            <wp14:sizeRelV relativeFrom="margin">
-              <wp14:pctHeight>0</wp14:pctHeight>
-            </wp14:sizeRelV>
-          </wp:anchor>
+          </wp:inline>
         </w:drawing>
-      </w:r>
-      <w:r>
-        <w:t xml:space="preserve">In addition to local variables, scripts are allowed to access a pool of global variables. These variables are stored in a location known as the ‘global data store’. Global variables need to be explicitly created by the user, not unlike those in the editor. The global data store’s contents can be managed from the </w:t>
-      </w:r>
-      <w:r>
-        <w:rPr>
-          <w:i/>
-        </w:rPr>
-        <w:t>Coda</w:t>
-      </w:r>
-      <w:r>
-        <w:t xml:space="preserve"> menu in the editor’s main menu.</w:t>
       </w:r>
     </w:p>
     <w:p>
@@ -4370,6 +4395,7 @@
         <w:pStyle w:val="Heading1"/>
       </w:pPr>
       <w:r>
+        <w:lastRenderedPageBreak/>
         <w:t>Background Scripts</w:t>
       </w:r>
     </w:p>
@@ -4381,11 +4407,7 @@
         <w:t xml:space="preserve">Coda </w:t>
       </w:r>
       <w:r>
-        <w:t xml:space="preserve">comes with a special module called the ‘Backgrounder’ that executes scripts as a background editor process. Any script placed in the Background folder is automatically initialized as a background script at editor start-up and will be executed at regular intervals, determined by the backgrounder’s and its own script’s polling interval – the only requirement placed on them is that they cannot contain a </w:t>
-      </w:r>
-      <w:r>
-        <w:lastRenderedPageBreak/>
-        <w:t>parameter list. Background scripts remain persistent i.e. they preserve their state, for the entirety of a session or until they are reinitialized.</w:t>
+        <w:t>comes with a special module called the ‘Backgrounder’ that executes scripts as a background editor process. Any script placed in the Background folder is automatically initialized as a background script at editor start-up and will be executed at regular intervals, determined by the backgrounder’s and its own script’s polling interval – the only requirement placed on them is that they cannot contain a parameter list. Background scripts remain persistent i.e. they preserve their state, for the entirety of a session or until they are reinitialized.</w:t>
       </w:r>
       <w:r>
         <w:br/>
@@ -4605,6 +4627,7 @@
           <w:iCs w:val="0"/>
           <w:color w:val="0084D1"/>
         </w:rPr>
+        <w:lastRenderedPageBreak/>
         <w:t>Sample Scripts</w:t>
       </w:r>
     </w:p>
@@ -4630,7 +4653,6 @@
           <w:iCs w:val="0"/>
           <w:color w:val="0084D1"/>
         </w:rPr>
-        <w:lastRenderedPageBreak/>
         <w:t>Strip off Leading Digits from Editor IDs</w:t>
       </w:r>
     </w:p>
@@ -5319,6 +5341,9 @@
       </w:r>
       <w:r>
         <w:br/>
+      </w:r>
+      <w:r>
+        <w:lastRenderedPageBreak/>
         <w:t>var thisref</w:t>
       </w:r>
       <w:r>
@@ -5339,7 +5364,6 @@
         <w:pStyle w:val="NoSpacing"/>
       </w:pPr>
       <w:r>
-        <w:lastRenderedPageBreak/>
         <w:br/>
         <w:t>begin</w:t>
       </w:r>
@@ -5352,16 +5376,38 @@
         <w:tab/>
       </w:r>
       <w:r>
-        <w:t>ourbaseform = getFormByEditorID("jailshoes") ; the editorID of the form you want placed</w:t>
-      </w:r>
-    </w:p>
-    <w:p>
-      <w:pPr>
-        <w:pStyle w:val="NoSpacing"/>
+        <w:t>; the editorID of the form you want placed</w:t>
+      </w:r>
+    </w:p>
+    <w:p>
+      <w:pPr>
+        <w:pStyle w:val="NoSpacing"/>
+        <w:ind w:left="1134"/>
+      </w:pPr>
+      <w:r>
+        <w:t>ourbaseform =</w:t>
+      </w:r>
+      <w:r>
+        <w:t xml:space="preserve"> getFormByEditorID("jailshoes")</w:t>
+      </w:r>
+    </w:p>
+    <w:p>
+      <w:pPr>
+        <w:pStyle w:val="NoSpacing"/>
+        <w:ind w:left="1134"/>
       </w:pPr>
       <w:r>
         <w:br/>
-        <w:t>forEach cell &lt;- getDataHandlerFormList(48) ; iterate through every loaded cell, interiors and exteriors</w:t>
+        <w:t>forEach cell &lt;- getDataHandlerFormList(48)</w:t>
+      </w:r>
+    </w:p>
+    <w:p>
+      <w:pPr>
+        <w:pStyle w:val="NoSpacing"/>
+        <w:ind w:left="1134"/>
+      </w:pPr>
+      <w:r>
+        <w:t>; iterate through every loaded cell, interiors and exteriors</w:t>
       </w:r>
     </w:p>
     <w:p>
@@ -5495,6 +5541,11 @@
       <w:pPr>
         <w:pStyle w:val="NoSpacing"/>
       </w:pPr>
+    </w:p>
+    <w:p>
+      <w:pPr>
+        <w:pStyle w:val="NoSpacing"/>
+      </w:pPr>
       <w:r>
         <w:tab/>
       </w:r>
@@ -5606,6 +5657,11 @@
       <w:pPr>
         <w:pStyle w:val="NoSpacing"/>
       </w:pPr>
+    </w:p>
+    <w:p>
+      <w:pPr>
+        <w:pStyle w:val="NoSpacing"/>
+      </w:pPr>
       <w:r>
         <w:tab/>
       </w:r>
@@ -5648,6 +5704,11 @@
       <w:pPr>
         <w:pStyle w:val="NoSpacing"/>
       </w:pPr>
+    </w:p>
+    <w:p>
+      <w:pPr>
+        <w:pStyle w:val="NoSpacing"/>
+      </w:pPr>
       <w:r>
         <w:tab/>
       </w:r>
@@ -5683,6 +5744,11 @@
       <w:pPr>
         <w:pStyle w:val="NoSpacing"/>
       </w:pPr>
+    </w:p>
+    <w:p>
+      <w:pPr>
+        <w:pStyle w:val="NoSpacing"/>
+      </w:pPr>
       <w:r>
         <w:t>var npc</w:t>
       </w:r>
@@ -5699,6 +5765,11 @@
       <w:pPr>
         <w:pStyle w:val="NoSpacing"/>
       </w:pPr>
+    </w:p>
+    <w:p>
+      <w:pPr>
+        <w:pStyle w:val="NoSpacing"/>
+      </w:pPr>
       <w:r>
         <w:t>begin</w:t>
       </w:r>
@@ -5706,14 +5777,25 @@
     <w:p>
       <w:pPr>
         <w:pStyle w:val="NoSpacing"/>
-      </w:pPr>
-      <w:r>
-        <w:t>forEach npc &lt;- getDataHandlerFormList(35) ; iterate through every loaded npc</w:t>
-      </w:r>
-    </w:p>
-    <w:p>
-      <w:pPr>
-        <w:pStyle w:val="NoSpacing"/>
+        <w:ind w:left="1134"/>
+      </w:pPr>
+      <w:r>
+        <w:t>forEach npc &lt;- getDataHandlerFormList(35)</w:t>
+      </w:r>
+    </w:p>
+    <w:p>
+      <w:pPr>
+        <w:pStyle w:val="NoSpacing"/>
+        <w:ind w:left="1134"/>
+      </w:pPr>
+      <w:r>
+        <w:t>; iterate through every loaded npc</w:t>
+      </w:r>
+    </w:p>
+    <w:p>
+      <w:pPr>
+        <w:pStyle w:val="NoSpacing"/>
+        <w:ind w:left="1134"/>
       </w:pPr>
       <w:r>
         <w:tab/>
@@ -5723,6 +5805,7 @@
     <w:p>
       <w:pPr>
         <w:pStyle w:val="NoSpacing"/>
+        <w:ind w:left="1134"/>
       </w:pPr>
       <w:r>
         <w:tab/>
@@ -5732,6 +5815,7 @@
     <w:p>
       <w:pPr>
         <w:pStyle w:val="NoSpacing"/>
+        <w:ind w:left="1134"/>
       </w:pPr>
       <w:r>
         <w:tab/>
@@ -5744,6 +5828,13 @@
     <w:p>
       <w:pPr>
         <w:pStyle w:val="NoSpacing"/>
+        <w:ind w:left="1134"/>
+      </w:pPr>
+    </w:p>
+    <w:p>
+      <w:pPr>
+        <w:pStyle w:val="NoSpacing"/>
+        <w:ind w:left="1134"/>
       </w:pPr>
       <w:r>
         <w:tab/>
@@ -5756,8 +5847,10 @@
     <w:p>
       <w:pPr>
         <w:pStyle w:val="NoSpacing"/>
-      </w:pPr>
-      <w:r>
+        <w:ind w:left="1134"/>
+      </w:pPr>
+      <w:r>
+        <w:lastRenderedPageBreak/>
         <w:tab/>
       </w:r>
       <w:r>
@@ -5771,6 +5864,7 @@
     <w:p>
       <w:pPr>
         <w:pStyle w:val="NoSpacing"/>
+        <w:ind w:left="1134"/>
       </w:pPr>
       <w:r>
         <w:tab/>
@@ -5783,6 +5877,7 @@
     <w:p>
       <w:pPr>
         <w:pStyle w:val="NoSpacing"/>
+        <w:ind w:left="1134"/>
       </w:pPr>
       <w:r>
         <w:tab/>
@@ -5798,6 +5893,7 @@
     <w:p>
       <w:pPr>
         <w:pStyle w:val="NoSpacing"/>
+        <w:ind w:left="1134"/>
       </w:pPr>
       <w:r>
         <w:tab/>
@@ -5810,6 +5906,7 @@
     <w:p>
       <w:pPr>
         <w:pStyle w:val="NoSpacing"/>
+        <w:ind w:left="1134"/>
       </w:pPr>
       <w:r>
         <w:t xml:space="preserve">  </w:t>
@@ -5818,6 +5915,7 @@
     <w:p>
       <w:pPr>
         <w:pStyle w:val="NoSpacing"/>
+        <w:ind w:left="1134"/>
       </w:pPr>
       <w:r>
         <w:tab/>
@@ -5830,6 +5928,7 @@
     <w:p>
       <w:pPr>
         <w:pStyle w:val="NoSpacing"/>
+        <w:ind w:left="1134"/>
       </w:pPr>
       <w:r>
         <w:tab/>
@@ -5839,6 +5938,7 @@
     <w:p>
       <w:pPr>
         <w:pStyle w:val="NoSpacing"/>
+        <w:ind w:left="1134"/>
       </w:pPr>
       <w:r>
         <w:t>loop</w:t>
@@ -5847,6 +5947,13 @@
     <w:p>
       <w:pPr>
         <w:pStyle w:val="NoSpacing"/>
+        <w:ind w:left="1134"/>
+      </w:pPr>
+    </w:p>
+    <w:p>
+      <w:pPr>
+        <w:pStyle w:val="NoSpacing"/>
+        <w:ind w:left="1134"/>
       </w:pPr>
       <w:r>
         <w:t>printC("All done!")</w:t>
@@ -5859,6 +5966,8 @@
       <w:r>
         <w:t>end</w:t>
       </w:r>
+      <w:bookmarkStart w:id="0" w:name="_GoBack"/>
+      <w:bookmarkEnd w:id="0"/>
     </w:p>
     <w:sectPr>
       <w:pgSz w:w="12240" w:h="15840"/>
@@ -8580,7 +8689,7 @@
 </file>
 
 <file path=customXml/itemProps1.xml><?xml version="1.0" encoding="utf-8"?>
-<ds:datastoreItem xmlns:ds="http://schemas.openxmlformats.org/officeDocument/2006/customXml" ds:itemID="{B9590892-6C7E-4FD5-A1A4-3582EAAD4369}">
+<ds:datastoreItem xmlns:ds="http://schemas.openxmlformats.org/officeDocument/2006/customXml" ds:itemID="{990B6FAE-874F-4422-ADB9-D9B08CBB0117}">
   <ds:schemaRefs>
     <ds:schemaRef ds:uri="http://schemas.openxmlformats.org/officeDocument/2006/bibliography"/>
   </ds:schemaRefs>

</xml_diff>

<commit_message>
Added ondemand background execution support for Coda scripts Misc refactoring Updated Coda docs
</commit_message>
<xml_diff>
--- a/[Misc]/[Documentation]/Coda Manual.docx
+++ b/[Misc]/[Documentation]/Coda Manual.docx
@@ -1029,15 +1029,13 @@
         <w:br/>
       </w:r>
       <w:r>
-        <w:t xml:space="preserve">The BEGIN block encapsulates all of the script’s executable code. The declaration can optionally contain a parameter list. Each parameter must correspond to a </w:t>
-      </w:r>
-      <w:proofErr w:type="spellStart"/>
-      <w:r>
-        <w:t>predeclared</w:t>
-      </w:r>
-      <w:proofErr w:type="spellEnd"/>
-      <w:r>
-        <w:t xml:space="preserve"> variable, which will be initialized with the respective argument before the script’s execution. Scripts are allowed to have up to 10 parameters. Note that parameters can only be passed to a script through the CALL command.</w:t>
+        <w:t>The BEGIN block encapsulates all of the script’s executable code. The declaration can optionally contain a parameter list. Each parameter must correspond to a pre</w:t>
+      </w:r>
+      <w:r>
+        <w:t>-</w:t>
+      </w:r>
+      <w:r>
+        <w:t>declared variable, which will be initialized with the respective argument before the script’s execution. Scripts are allowed to have up to 10 parameters. Note that parameters can only be passed to a script through the CALL command.</w:t>
       </w:r>
     </w:p>
     <w:p>
@@ -4153,10 +4151,35 @@
         <w:pStyle w:val="NoSpacing"/>
       </w:pPr>
       <w:r>
-        <w:t>RETURN([expression])</w:t>
+        <w:t>RETURN([expression]</w:t>
+      </w:r>
+      <w:r>
+        <w:t>[, end execution]</w:t>
+      </w:r>
+      <w:r>
+        <w:t>)</w:t>
       </w:r>
       <w:r>
         <w:br/>
+      </w:r>
+    </w:p>
+    <w:p>
+      <w:pPr>
+        <w:pStyle w:val="ListParagraph"/>
+      </w:pPr>
+      <w:r>
+        <w:t xml:space="preserve">The command additionally takes a second parameter in background scripts – If ‘1’ is passed, the calling script is permanently removed from the execution queue until it’s </w:t>
+      </w:r>
+      <w:hyperlink w:anchor="_Global_Data_Store" w:history="1">
+        <w:r>
+          <w:rPr>
+            <w:rStyle w:val="Hyperlink"/>
+          </w:rPr>
+          <w:t>reinitialized</w:t>
+        </w:r>
+      </w:hyperlink>
+      <w:r>
+        <w:t>.</w:t>
       </w:r>
     </w:p>
     <w:p>
@@ -4249,11 +4272,7 @@
         </w:r>
       </w:hyperlink>
       <w:r>
-        <w:t xml:space="preserve">. When a script is called as a function, execution passes to the function. The function script continues to execute </w:t>
-      </w:r>
-      <w:r>
-        <w:lastRenderedPageBreak/>
-        <w:t>until its end is reached or a RETURN statement is encountered, at which point execution is returned to the instruction immediately after the function call statement.</w:t>
+        <w:t>. When a script is called as a function, execution passes to the function. The function script continues to execute until its end is reached or a RETURN statement is encountered, at which point execution is returned to the instruction immediately after the function call statement.</w:t>
       </w:r>
     </w:p>
     <w:p>
@@ -4308,18 +4327,15 @@
       <w:pPr>
         <w:pStyle w:val="Heading1"/>
       </w:pPr>
+      <w:bookmarkStart w:id="0" w:name="_Global_Data_Store"/>
+      <w:bookmarkEnd w:id="0"/>
       <w:r>
         <w:t>Global Data Store</w:t>
       </w:r>
     </w:p>
     <w:p>
       <w:r>
-        <w:t xml:space="preserve">In addition to local variables, scripts are allowed to access </w:t>
-      </w:r>
-      <w:bookmarkStart w:id="0" w:name="_GoBack"/>
-      <w:bookmarkEnd w:id="0"/>
-      <w:r>
-        <w:t xml:space="preserve">a pool of global variables. These variables are stored in a location known as the ‘global data store’. Global variables need to be explicitly created by the user. The global data store’s contents can be managed from the </w:t>
+        <w:t xml:space="preserve">In addition to local variables, scripts are allowed to access a pool of global variables. These variables are stored in a location known as the ‘global data store’. Global variables need to be explicitly created by the user. The global data store’s contents can be managed from the </w:t>
       </w:r>
       <w:r>
         <w:rPr>
@@ -4433,7 +4449,12 @@
         <w:t xml:space="preserve">Coda </w:t>
       </w:r>
       <w:r>
-        <w:t>comes with a special module called the ‘Backgrounder’ that executes scripts as a background editor process. Any script placed in the Background folder is automatically initialized as a background script at editor start-up and will b</w:t>
+        <w:t>comes with a special module called the ‘Backgrounder’ that executes scripts as a background editor process. Any script placed in the Backgrou</w:t>
+      </w:r>
+      <w:bookmarkStart w:id="1" w:name="_GoBack"/>
+      <w:bookmarkEnd w:id="1"/>
+      <w:r>
+        <w:t>nd folder is automatically initialized as a background script at editor start-up and will b</w:t>
       </w:r>
       <w:r>
         <w:t>e executed at regular intervals as</w:t>
@@ -4510,6 +4531,9 @@
       <w:r>
         <w:t>RunCodaScript &lt;script name&gt;</w:t>
       </w:r>
+      <w:r>
+        <w:t xml:space="preserve"> &lt;bool:run in background&gt;</w:t>
+      </w:r>
     </w:p>
     <w:p>
       <w:pPr>
@@ -4522,6 +4546,10 @@
       </w:r>
       <w:r>
         <w:br/>
+      </w:r>
+    </w:p>
+    <w:p>
+      <w:r>
         <w:t xml:space="preserve">In addition to the above, the </w:t>
       </w:r>
       <w:proofErr w:type="spellStart"/>
@@ -8295,6 +8323,17 @@
     <w:basedOn w:val="DefaultParagraphFont"/>
     <w:rsid w:val="00C81BE6"/>
   </w:style>
+  <w:style w:type="character" w:styleId="Hyperlink">
+    <w:name w:val="Hyperlink"/>
+    <w:basedOn w:val="DefaultParagraphFont"/>
+    <w:uiPriority w:val="99"/>
+    <w:unhideWhenUsed/>
+    <w:rsid w:val="001C0B9B"/>
+    <w:rPr>
+      <w:color w:val="0000FF" w:themeColor="hyperlink"/>
+      <w:u w:val="single"/>
+    </w:rPr>
+  </w:style>
 </w:styles>
 </file>
 
@@ -8778,7 +8817,7 @@
 </file>
 
 <file path=customXml/itemProps1.xml><?xml version="1.0" encoding="utf-8"?>
-<ds:datastoreItem xmlns:ds="http://schemas.openxmlformats.org/officeDocument/2006/customXml" ds:itemID="{EF2455AB-3A32-4AE0-9389-340CDCDBC221}">
+<ds:datastoreItem xmlns:ds="http://schemas.openxmlformats.org/officeDocument/2006/customXml" ds:itemID="{F8ABC8C7-59F0-401B-A055-6070436435E3}">
   <ds:schemaRefs>
     <ds:schemaRef ds:uri="http://schemas.openxmlformats.org/officeDocument/2006/bibliography"/>
   </ds:schemaRefs>

</xml_diff>